<commit_message>
fixed some typos for week1day2 assignment
</commit_message>
<xml_diff>
--- a/week1day2/CS301-Chapter 5 - programming questions.docx
+++ b/week1day2/CS301-Chapter 5 - programming questions.docx
@@ -8,8 +8,6 @@
           <w:tab w:val="left" w:pos="7290"/>
         </w:tabs>
       </w:pPr>
-      <w:bookmarkStart w:id="0" w:name="_GoBack"/>
-      <w:bookmarkEnd w:id="0"/>
       <w:r>
         <w:t xml:space="preserve">Chapter 5 – </w:t>
       </w:r>
@@ -1838,6 +1836,7 @@
         </w:rPr>
         <w:t xml:space="preserve"> = </w:t>
       </w:r>
+      <w:proofErr w:type="spellStart"/>
       <w:r>
         <w:rPr>
           <w:rFonts w:ascii="Menlo" w:hAnsi="Menlo" w:cs="Menlo"/>
@@ -1847,6 +1846,7 @@
         </w:rPr>
         <w:t>parseFloat</w:t>
       </w:r>
+      <w:proofErr w:type="spellEnd"/>
       <w:r>
         <w:rPr>
           <w:rFonts w:ascii="Menlo" w:hAnsi="Menlo" w:cs="Menlo"/>
@@ -1856,6 +1856,7 @@
         </w:rPr>
         <w:t>(</w:t>
       </w:r>
+      <w:proofErr w:type="spellStart"/>
       <w:r>
         <w:rPr>
           <w:rFonts w:ascii="Menlo" w:hAnsi="Menlo" w:cs="Menlo"/>
@@ -1865,6 +1866,7 @@
         </w:rPr>
         <w:t>distanceMeters</w:t>
       </w:r>
+      <w:proofErr w:type="spellEnd"/>
       <w:r>
         <w:rPr>
           <w:rFonts w:ascii="Menlo" w:hAnsi="Menlo" w:cs="Menlo"/>
@@ -2609,6 +2611,7 @@
         </w:rPr>
         <w:t>(</w:t>
       </w:r>
+      <w:proofErr w:type="spellStart"/>
       <w:r>
         <w:rPr>
           <w:rFonts w:ascii="Menlo" w:hAnsi="Menlo" w:cs="Menlo"/>
@@ -2618,6 +2621,7 @@
         </w:rPr>
         <w:t>numberOfBoxes</w:t>
       </w:r>
+      <w:proofErr w:type="spellEnd"/>
       <w:r>
         <w:rPr>
           <w:rFonts w:ascii="Menlo" w:hAnsi="Menlo" w:cs="Menlo"/>
@@ -2734,10 +2738,10 @@
           <w:noProof/>
         </w:rPr>
         <w:drawing>
-          <wp:inline distT="0" distB="0" distL="0" distR="0" wp14:anchorId="1F01A4C5" wp14:editId="2C5AC114">
-            <wp:extent cx="4902200" cy="2171700"/>
+          <wp:inline distT="0" distB="0" distL="0" distR="0" wp14:anchorId="520CFF92" wp14:editId="661878CD">
+            <wp:extent cx="4851400" cy="2057400"/>
             <wp:effectExtent l="0" t="0" r="0" b="0"/>
-            <wp:docPr id="9" name="Picture 9"/>
+            <wp:docPr id="3" name="Picture 3"/>
             <wp:cNvGraphicFramePr>
               <a:graphicFrameLocks xmlns:a="http://schemas.openxmlformats.org/drawingml/2006/main" noChangeAspect="1"/>
             </wp:cNvGraphicFramePr>
@@ -2745,7 +2749,7 @@
               <a:graphicData uri="http://schemas.openxmlformats.org/drawingml/2006/picture">
                 <pic:pic xmlns:pic="http://schemas.openxmlformats.org/drawingml/2006/picture">
                   <pic:nvPicPr>
-                    <pic:cNvPr id="9" name="Screen Shot 2020-08-18 at 9.40.29 PM.png"/>
+                    <pic:cNvPr id="3" name="Screen Shot 2020-08-18 at 10.03.05 PM.png"/>
                     <pic:cNvPicPr/>
                   </pic:nvPicPr>
                   <pic:blipFill>
@@ -2763,7 +2767,7 @@
                   <pic:spPr>
                     <a:xfrm>
                       <a:off x="0" y="0"/>
-                      <a:ext cx="4902200" cy="2171700"/>
+                      <a:ext cx="4851400" cy="2057400"/>
                     </a:xfrm>
                     <a:prstGeom prst="rect">
                       <a:avLst/>
@@ -3927,7 +3931,7 @@
           <w:sz w:val="18"/>
           <w:szCs w:val="18"/>
         </w:rPr>
-        <w:t xml:space="preserve"> with </w:t>
+        <w:t xml:space="preserve"> teams with </w:t>
       </w:r>
       <w:r>
         <w:rPr>
@@ -3976,18 +3980,6 @@
         </w:rPr>
         <w:t>)</w:t>
       </w:r>
-    </w:p>
-    <w:p>
-      <w:pPr>
-        <w:shd w:val="clear" w:color="auto" w:fill="1E1E1E"/>
-        <w:spacing w:line="270" w:lineRule="atLeast"/>
-        <w:rPr>
-          <w:rFonts w:ascii="Menlo" w:hAnsi="Menlo" w:cs="Menlo"/>
-          <w:color w:val="D4D4D4"/>
-          <w:sz w:val="18"/>
-          <w:szCs w:val="18"/>
-        </w:rPr>
-      </w:pPr>
     </w:p>
     <w:p>
       <w:pPr>
@@ -4007,10 +3999,10 @@
           <w:noProof/>
         </w:rPr>
         <w:drawing>
-          <wp:inline distT="0" distB="0" distL="0" distR="0" wp14:anchorId="5A3BE7ED" wp14:editId="2D95E938">
-            <wp:extent cx="5740400" cy="2565400"/>
+          <wp:inline distT="0" distB="0" distL="0" distR="0" wp14:anchorId="09295A0B" wp14:editId="6E77FE02">
+            <wp:extent cx="4838700" cy="2095500"/>
             <wp:effectExtent l="0" t="0" r="0" b="0"/>
-            <wp:docPr id="1" name="Picture 1"/>
+            <wp:docPr id="5" name="Picture 5"/>
             <wp:cNvGraphicFramePr>
               <a:graphicFrameLocks xmlns:a="http://schemas.openxmlformats.org/drawingml/2006/main" noChangeAspect="1"/>
             </wp:cNvGraphicFramePr>
@@ -4018,7 +4010,7 @@
               <a:graphicData uri="http://schemas.openxmlformats.org/drawingml/2006/picture">
                 <pic:pic xmlns:pic="http://schemas.openxmlformats.org/drawingml/2006/picture">
                   <pic:nvPicPr>
-                    <pic:cNvPr id="1" name="Screen Shot 2020-08-18 at 8.52.27 PM.png"/>
+                    <pic:cNvPr id="5" name="Screen Shot 2020-08-18 at 10.04.48 PM.png"/>
                     <pic:cNvPicPr/>
                   </pic:nvPicPr>
                   <pic:blipFill>
@@ -4036,7 +4028,7 @@
                   <pic:spPr>
                     <a:xfrm>
                       <a:off x="0" y="0"/>
-                      <a:ext cx="5740400" cy="2565400"/>
+                      <a:ext cx="4838700" cy="2095500"/>
                     </a:xfrm>
                     <a:prstGeom prst="rect">
                       <a:avLst/>
@@ -4054,6 +4046,9 @@
         <w:tabs>
           <w:tab w:val="left" w:pos="7290"/>
         </w:tabs>
+        <w:rPr>
+          <w:b/>
+        </w:rPr>
       </w:pPr>
     </w:p>
     <w:p>
@@ -4065,6 +4060,8 @@
           <w:b/>
         </w:rPr>
       </w:pPr>
+      <w:bookmarkStart w:id="0" w:name="_GoBack"/>
+      <w:bookmarkEnd w:id="0"/>
       <w:r>
         <w:rPr>
           <w:b/>
@@ -4217,7 +4214,6 @@
               </w:numPr>
             </w:pPr>
             <w:r>
-              <w:lastRenderedPageBreak/>
               <w:t>Number of gallons of gasoline used</w:t>
             </w:r>
             <w:r>
@@ -4238,7 +4234,6 @@
               </w:numPr>
             </w:pPr>
             <w:r>
-              <w:lastRenderedPageBreak/>
               <w:t>Subtract the beginning odometer reading from the ending odometer reading</w:t>
             </w:r>
           </w:p>
@@ -4251,7 +4246,6 @@
               </w:numPr>
             </w:pPr>
             <w:r>
-              <w:lastRenderedPageBreak/>
               <w:t>Divide the result by the gallons of gasoline used</w:t>
             </w:r>
           </w:p>
@@ -4269,7 +4263,6 @@
               </w:numPr>
             </w:pPr>
             <w:r>
-              <w:lastRenderedPageBreak/>
               <w:t>The mileage in miles per gallon</w:t>
             </w:r>
           </w:p>
@@ -4674,6 +4667,7 @@
         </w:rPr>
         <w:t xml:space="preserve"> = </w:t>
       </w:r>
+      <w:proofErr w:type="spellStart"/>
       <w:r>
         <w:rPr>
           <w:rFonts w:ascii="Menlo" w:hAnsi="Menlo" w:cs="Menlo"/>
@@ -4683,6 +4677,7 @@
         </w:rPr>
         <w:t>parseFloat</w:t>
       </w:r>
+      <w:proofErr w:type="spellEnd"/>
       <w:r>
         <w:rPr>
           <w:rFonts w:ascii="Menlo" w:hAnsi="Menlo" w:cs="Menlo"/>
@@ -5594,7 +5589,6 @@
           <w:sz w:val="18"/>
           <w:szCs w:val="18"/>
         </w:rPr>
-        <w:lastRenderedPageBreak/>
         <w:t>console</w:t>
       </w:r>
       <w:r>
@@ -5748,6 +5742,7 @@
         <w:rPr>
           <w:noProof/>
         </w:rPr>
+        <w:lastRenderedPageBreak/>
         <w:drawing>
           <wp:inline distT="0" distB="0" distL="0" distR="0" wp14:anchorId="189F1388" wp14:editId="162B5407">
             <wp:extent cx="5943600" cy="1131570"/>

</xml_diff>

<commit_message>
update in day 2 assignment - There are differences between 2 versions of the textbook
</commit_message>
<xml_diff>
--- a/week1day2/CS301-Chapter 5 - programming questions.docx
+++ b/week1day2/CS301-Chapter 5 - programming questions.docx
@@ -7,20 +7,38 @@
         <w:tabs>
           <w:tab w:val="left" w:pos="7290"/>
         </w:tabs>
-      </w:pPr>
-      <w:r>
+        <w:rPr>
+          <w:b/>
+        </w:rPr>
+      </w:pPr>
+      <w:r>
+        <w:rPr>
+          <w:b/>
+        </w:rPr>
         <w:t xml:space="preserve">Chapter 5 – </w:t>
       </w:r>
       <w:r>
+        <w:rPr>
+          <w:b/>
+        </w:rPr>
         <w:t>Programming</w:t>
       </w:r>
       <w:r>
+        <w:rPr>
+          <w:b/>
+        </w:rPr>
         <w:t xml:space="preserve"> </w:t>
       </w:r>
       <w:r>
+        <w:rPr>
+          <w:b/>
+        </w:rPr>
         <w:t>Assignment</w:t>
       </w:r>
       <w:r>
+        <w:rPr>
+          <w:b/>
+        </w:rPr>
         <w:tab/>
         <w:t>Hung Le</w:t>
       </w:r>
@@ -503,29 +521,11 @@
       <w:r>
         <w:rPr>
           <w:rFonts w:ascii="Menlo" w:hAnsi="Menlo" w:cs="Menlo"/>
-          <w:color w:val="569CD6"/>
-          <w:sz w:val="18"/>
-          <w:szCs w:val="18"/>
-        </w:rPr>
-        <w:t>let</w:t>
-      </w:r>
-      <w:r>
-        <w:rPr>
-          <w:rFonts w:ascii="Menlo" w:hAnsi="Menlo" w:cs="Menlo"/>
-          <w:color w:val="D4D4D4"/>
-          <w:sz w:val="18"/>
-          <w:szCs w:val="18"/>
-        </w:rPr>
-        <w:t xml:space="preserve"> </w:t>
-      </w:r>
-      <w:r>
-        <w:rPr>
-          <w:rFonts w:ascii="Menlo" w:hAnsi="Menlo" w:cs="Menlo"/>
-          <w:color w:val="9CDCFE"/>
-          <w:sz w:val="18"/>
-          <w:szCs w:val="18"/>
-        </w:rPr>
-        <w:t>v</w:t>
+          <w:color w:val="9CDCFE"/>
+          <w:sz w:val="18"/>
+          <w:szCs w:val="18"/>
+        </w:rPr>
+        <w:t>r</w:t>
       </w:r>
       <w:r>
         <w:rPr>
@@ -561,79 +561,7 @@
           <w:sz w:val="18"/>
           <w:szCs w:val="18"/>
         </w:rPr>
-        <w:t>Math</w:t>
-      </w:r>
-      <w:r>
-        <w:rPr>
-          <w:rFonts w:ascii="Menlo" w:hAnsi="Menlo" w:cs="Menlo"/>
-          <w:color w:val="D4D4D4"/>
-          <w:sz w:val="18"/>
-          <w:szCs w:val="18"/>
-        </w:rPr>
-        <w:t>.</w:t>
-      </w:r>
-      <w:r>
-        <w:rPr>
-          <w:rFonts w:ascii="Menlo" w:hAnsi="Menlo" w:cs="Menlo"/>
-          <w:color w:val="9CDCFE"/>
-          <w:sz w:val="18"/>
-          <w:szCs w:val="18"/>
-        </w:rPr>
-        <w:t>PI</w:t>
-      </w:r>
-      <w:r>
-        <w:rPr>
-          <w:rFonts w:ascii="Menlo" w:hAnsi="Menlo" w:cs="Menlo"/>
-          <w:color w:val="D4D4D4"/>
-          <w:sz w:val="18"/>
-          <w:szCs w:val="18"/>
-        </w:rPr>
-        <w:t xml:space="preserve"> * </w:t>
-      </w:r>
-      <w:r>
-        <w:rPr>
-          <w:rFonts w:ascii="Menlo" w:hAnsi="Menlo" w:cs="Menlo"/>
-          <w:color w:val="9CDCFE"/>
-          <w:sz w:val="18"/>
-          <w:szCs w:val="18"/>
-        </w:rPr>
         <w:t>r</w:t>
-      </w:r>
-      <w:r>
-        <w:rPr>
-          <w:rFonts w:ascii="Menlo" w:hAnsi="Menlo" w:cs="Menlo"/>
-          <w:color w:val="D4D4D4"/>
-          <w:sz w:val="18"/>
-          <w:szCs w:val="18"/>
-        </w:rPr>
-        <w:t xml:space="preserve"> * </w:t>
-      </w:r>
-      <w:r>
-        <w:rPr>
-          <w:rFonts w:ascii="Menlo" w:hAnsi="Menlo" w:cs="Menlo"/>
-          <w:color w:val="9CDCFE"/>
-          <w:sz w:val="18"/>
-          <w:szCs w:val="18"/>
-        </w:rPr>
-        <w:t>r</w:t>
-      </w:r>
-      <w:r>
-        <w:rPr>
-          <w:rFonts w:ascii="Menlo" w:hAnsi="Menlo" w:cs="Menlo"/>
-          <w:color w:val="D4D4D4"/>
-          <w:sz w:val="18"/>
-          <w:szCs w:val="18"/>
-        </w:rPr>
-        <w:t xml:space="preserve"> * </w:t>
-      </w:r>
-      <w:r>
-        <w:rPr>
-          <w:rFonts w:ascii="Menlo" w:hAnsi="Menlo" w:cs="Menlo"/>
-          <w:color w:val="9CDCFE"/>
-          <w:sz w:val="18"/>
-          <w:szCs w:val="18"/>
-        </w:rPr>
-        <w:t>h</w:t>
       </w:r>
       <w:r>
         <w:rPr>
@@ -663,16 +591,16 @@
           <w:sz w:val="18"/>
           <w:szCs w:val="18"/>
         </w:rPr>
-        <w:t>console</w:t>
-      </w:r>
-      <w:r>
-        <w:rPr>
-          <w:rFonts w:ascii="Menlo" w:hAnsi="Menlo" w:cs="Menlo"/>
-          <w:color w:val="D4D4D4"/>
-          <w:sz w:val="18"/>
-          <w:szCs w:val="18"/>
-        </w:rPr>
-        <w:t>.</w:t>
+        <w:t>h</w:t>
+      </w:r>
+      <w:r>
+        <w:rPr>
+          <w:rFonts w:ascii="Menlo" w:hAnsi="Menlo" w:cs="Menlo"/>
+          <w:color w:val="D4D4D4"/>
+          <w:sz w:val="18"/>
+          <w:szCs w:val="18"/>
+        </w:rPr>
+        <w:t xml:space="preserve"> = </w:t>
       </w:r>
       <w:r>
         <w:rPr>
@@ -681,7 +609,7 @@
           <w:sz w:val="18"/>
           <w:szCs w:val="18"/>
         </w:rPr>
-        <w:t>log</w:t>
+        <w:t>parseFloat</w:t>
       </w:r>
       <w:r>
         <w:rPr>
@@ -699,7 +627,7 @@
           <w:sz w:val="18"/>
           <w:szCs w:val="18"/>
         </w:rPr>
-        <w:t>v</w:t>
+        <w:t>h</w:t>
       </w:r>
       <w:r>
         <w:rPr>
@@ -722,6 +650,198 @@
           <w:szCs w:val="18"/>
         </w:rPr>
       </w:pPr>
+      <w:r>
+        <w:rPr>
+          <w:rFonts w:ascii="Menlo" w:hAnsi="Menlo" w:cs="Menlo"/>
+          <w:color w:val="569CD6"/>
+          <w:sz w:val="18"/>
+          <w:szCs w:val="18"/>
+        </w:rPr>
+        <w:t>let</w:t>
+      </w:r>
+      <w:r>
+        <w:rPr>
+          <w:rFonts w:ascii="Menlo" w:hAnsi="Menlo" w:cs="Menlo"/>
+          <w:color w:val="D4D4D4"/>
+          <w:sz w:val="18"/>
+          <w:szCs w:val="18"/>
+        </w:rPr>
+        <w:t xml:space="preserve"> </w:t>
+      </w:r>
+      <w:r>
+        <w:rPr>
+          <w:rFonts w:ascii="Menlo" w:hAnsi="Menlo" w:cs="Menlo"/>
+          <w:color w:val="9CDCFE"/>
+          <w:sz w:val="18"/>
+          <w:szCs w:val="18"/>
+        </w:rPr>
+        <w:t>v</w:t>
+      </w:r>
+      <w:r>
+        <w:rPr>
+          <w:rFonts w:ascii="Menlo" w:hAnsi="Menlo" w:cs="Menlo"/>
+          <w:color w:val="D4D4D4"/>
+          <w:sz w:val="18"/>
+          <w:szCs w:val="18"/>
+        </w:rPr>
+        <w:t xml:space="preserve"> = </w:t>
+      </w:r>
+      <w:r>
+        <w:rPr>
+          <w:rFonts w:ascii="Menlo" w:hAnsi="Menlo" w:cs="Menlo"/>
+          <w:color w:val="9CDCFE"/>
+          <w:sz w:val="18"/>
+          <w:szCs w:val="18"/>
+        </w:rPr>
+        <w:t>Math</w:t>
+      </w:r>
+      <w:r>
+        <w:rPr>
+          <w:rFonts w:ascii="Menlo" w:hAnsi="Menlo" w:cs="Menlo"/>
+          <w:color w:val="D4D4D4"/>
+          <w:sz w:val="18"/>
+          <w:szCs w:val="18"/>
+        </w:rPr>
+        <w:t>.</w:t>
+      </w:r>
+      <w:r>
+        <w:rPr>
+          <w:rFonts w:ascii="Menlo" w:hAnsi="Menlo" w:cs="Menlo"/>
+          <w:color w:val="9CDCFE"/>
+          <w:sz w:val="18"/>
+          <w:szCs w:val="18"/>
+        </w:rPr>
+        <w:t>PI</w:t>
+      </w:r>
+      <w:r>
+        <w:rPr>
+          <w:rFonts w:ascii="Menlo" w:hAnsi="Menlo" w:cs="Menlo"/>
+          <w:color w:val="D4D4D4"/>
+          <w:sz w:val="18"/>
+          <w:szCs w:val="18"/>
+        </w:rPr>
+        <w:t xml:space="preserve"> * </w:t>
+      </w:r>
+      <w:r>
+        <w:rPr>
+          <w:rFonts w:ascii="Menlo" w:hAnsi="Menlo" w:cs="Menlo"/>
+          <w:color w:val="9CDCFE"/>
+          <w:sz w:val="18"/>
+          <w:szCs w:val="18"/>
+        </w:rPr>
+        <w:t>r</w:t>
+      </w:r>
+      <w:r>
+        <w:rPr>
+          <w:rFonts w:ascii="Menlo" w:hAnsi="Menlo" w:cs="Menlo"/>
+          <w:color w:val="D4D4D4"/>
+          <w:sz w:val="18"/>
+          <w:szCs w:val="18"/>
+        </w:rPr>
+        <w:t xml:space="preserve"> * </w:t>
+      </w:r>
+      <w:r>
+        <w:rPr>
+          <w:rFonts w:ascii="Menlo" w:hAnsi="Menlo" w:cs="Menlo"/>
+          <w:color w:val="9CDCFE"/>
+          <w:sz w:val="18"/>
+          <w:szCs w:val="18"/>
+        </w:rPr>
+        <w:t>r</w:t>
+      </w:r>
+      <w:r>
+        <w:rPr>
+          <w:rFonts w:ascii="Menlo" w:hAnsi="Menlo" w:cs="Menlo"/>
+          <w:color w:val="D4D4D4"/>
+          <w:sz w:val="18"/>
+          <w:szCs w:val="18"/>
+        </w:rPr>
+        <w:t xml:space="preserve"> * </w:t>
+      </w:r>
+      <w:r>
+        <w:rPr>
+          <w:rFonts w:ascii="Menlo" w:hAnsi="Menlo" w:cs="Menlo"/>
+          <w:color w:val="9CDCFE"/>
+          <w:sz w:val="18"/>
+          <w:szCs w:val="18"/>
+        </w:rPr>
+        <w:t>h</w:t>
+      </w:r>
+      <w:r>
+        <w:rPr>
+          <w:rFonts w:ascii="Menlo" w:hAnsi="Menlo" w:cs="Menlo"/>
+          <w:color w:val="D4D4D4"/>
+          <w:sz w:val="18"/>
+          <w:szCs w:val="18"/>
+        </w:rPr>
+        <w:t>;</w:t>
+      </w:r>
+    </w:p>
+    <w:p>
+      <w:pPr>
+        <w:shd w:val="clear" w:color="auto" w:fill="1E1E1E"/>
+        <w:spacing w:line="270" w:lineRule="atLeast"/>
+        <w:rPr>
+          <w:rFonts w:ascii="Menlo" w:hAnsi="Menlo" w:cs="Menlo"/>
+          <w:color w:val="D4D4D4"/>
+          <w:sz w:val="18"/>
+          <w:szCs w:val="18"/>
+        </w:rPr>
+      </w:pPr>
+      <w:r>
+        <w:rPr>
+          <w:rFonts w:ascii="Menlo" w:hAnsi="Menlo" w:cs="Menlo"/>
+          <w:color w:val="9CDCFE"/>
+          <w:sz w:val="18"/>
+          <w:szCs w:val="18"/>
+        </w:rPr>
+        <w:t>console</w:t>
+      </w:r>
+      <w:r>
+        <w:rPr>
+          <w:rFonts w:ascii="Menlo" w:hAnsi="Menlo" w:cs="Menlo"/>
+          <w:color w:val="D4D4D4"/>
+          <w:sz w:val="18"/>
+          <w:szCs w:val="18"/>
+        </w:rPr>
+        <w:t>.</w:t>
+      </w:r>
+      <w:r>
+        <w:rPr>
+          <w:rFonts w:ascii="Menlo" w:hAnsi="Menlo" w:cs="Menlo"/>
+          <w:color w:val="DCDCAA"/>
+          <w:sz w:val="18"/>
+          <w:szCs w:val="18"/>
+        </w:rPr>
+        <w:t>log</w:t>
+      </w:r>
+      <w:r>
+        <w:rPr>
+          <w:rFonts w:ascii="Menlo" w:hAnsi="Menlo" w:cs="Menlo"/>
+          <w:color w:val="D4D4D4"/>
+          <w:sz w:val="18"/>
+          <w:szCs w:val="18"/>
+        </w:rPr>
+        <w:t>(</w:t>
+      </w:r>
+      <w:r>
+        <w:rPr>
+          <w:rFonts w:ascii="Menlo" w:hAnsi="Menlo" w:cs="Menlo"/>
+          <w:color w:val="9CDCFE"/>
+          <w:sz w:val="18"/>
+          <w:szCs w:val="18"/>
+        </w:rPr>
+        <w:t>v</w:t>
+      </w:r>
+      <w:r>
+        <w:rPr>
+          <w:rFonts w:ascii="Menlo" w:hAnsi="Menlo" w:cs="Menlo"/>
+          <w:color w:val="D4D4D4"/>
+          <w:sz w:val="18"/>
+          <w:szCs w:val="18"/>
+        </w:rPr>
+        <w:t>);</w:t>
+      </w:r>
     </w:p>
     <w:p>
       <w:pPr>
@@ -1145,25 +1265,7 @@
           <w:sz w:val="18"/>
           <w:szCs w:val="18"/>
         </w:rPr>
-        <w:t>'Please enter volume in quart</w:t>
-      </w:r>
-      <w:r>
-        <w:rPr>
-          <w:rFonts w:ascii="Menlo" w:hAnsi="Menlo" w:cs="Menlo"/>
-          <w:color w:val="CE9178"/>
-          <w:sz w:val="18"/>
-          <w:szCs w:val="18"/>
-        </w:rPr>
-        <w:t>s</w:t>
-      </w:r>
-      <w:r>
-        <w:rPr>
-          <w:rFonts w:ascii="Menlo" w:hAnsi="Menlo" w:cs="Menlo"/>
-          <w:color w:val="CE9178"/>
-          <w:sz w:val="18"/>
-          <w:szCs w:val="18"/>
-        </w:rPr>
-        <w:t>: '</w:t>
+        <w:t>'Please enter volume in quarts: '</w:t>
       </w:r>
       <w:r>
         <w:rPr>
@@ -1189,29 +1291,11 @@
       <w:r>
         <w:rPr>
           <w:rFonts w:ascii="Menlo" w:hAnsi="Menlo" w:cs="Menlo"/>
-          <w:color w:val="569CD6"/>
-          <w:sz w:val="18"/>
-          <w:szCs w:val="18"/>
-        </w:rPr>
-        <w:t>let</w:t>
-      </w:r>
-      <w:r>
-        <w:rPr>
-          <w:rFonts w:ascii="Menlo" w:hAnsi="Menlo" w:cs="Menlo"/>
-          <w:color w:val="D4D4D4"/>
-          <w:sz w:val="18"/>
-          <w:szCs w:val="18"/>
-        </w:rPr>
-        <w:t xml:space="preserve"> </w:t>
-      </w:r>
-      <w:r>
-        <w:rPr>
-          <w:rFonts w:ascii="Menlo" w:hAnsi="Menlo" w:cs="Menlo"/>
-          <w:color w:val="9CDCFE"/>
-          <w:sz w:val="18"/>
-          <w:szCs w:val="18"/>
-        </w:rPr>
-        <w:t>vL</w:t>
+          <w:color w:val="9CDCFE"/>
+          <w:sz w:val="18"/>
+          <w:szCs w:val="18"/>
+        </w:rPr>
+        <w:t>vQ</w:t>
       </w:r>
       <w:r>
         <w:rPr>
@@ -1248,24 +1332,6 @@
           <w:szCs w:val="18"/>
         </w:rPr>
         <w:t>vQ</w:t>
-      </w:r>
-      <w:r>
-        <w:rPr>
-          <w:rFonts w:ascii="Menlo" w:hAnsi="Menlo" w:cs="Menlo"/>
-          <w:color w:val="D4D4D4"/>
-          <w:sz w:val="18"/>
-          <w:szCs w:val="18"/>
-        </w:rPr>
-        <w:t>/</w:t>
-      </w:r>
-      <w:r>
-        <w:rPr>
-          <w:rFonts w:ascii="Menlo" w:hAnsi="Menlo" w:cs="Menlo"/>
-          <w:color w:val="B5CEA8"/>
-          <w:sz w:val="18"/>
-          <w:szCs w:val="18"/>
-        </w:rPr>
-        <w:t>1.0567</w:t>
       </w:r>
       <w:r>
         <w:rPr>
@@ -1291,38 +1357,20 @@
       <w:r>
         <w:rPr>
           <w:rFonts w:ascii="Menlo" w:hAnsi="Menlo" w:cs="Menlo"/>
-          <w:color w:val="9CDCFE"/>
-          <w:sz w:val="18"/>
-          <w:szCs w:val="18"/>
-        </w:rPr>
-        <w:t>console</w:t>
-      </w:r>
-      <w:r>
-        <w:rPr>
-          <w:rFonts w:ascii="Menlo" w:hAnsi="Menlo" w:cs="Menlo"/>
-          <w:color w:val="D4D4D4"/>
-          <w:sz w:val="18"/>
-          <w:szCs w:val="18"/>
-        </w:rPr>
-        <w:t>.</w:t>
-      </w:r>
-      <w:r>
-        <w:rPr>
-          <w:rFonts w:ascii="Menlo" w:hAnsi="Menlo" w:cs="Menlo"/>
-          <w:color w:val="DCDCAA"/>
-          <w:sz w:val="18"/>
-          <w:szCs w:val="18"/>
-        </w:rPr>
-        <w:t>log</w:t>
-      </w:r>
-      <w:r>
-        <w:rPr>
-          <w:rFonts w:ascii="Menlo" w:hAnsi="Menlo" w:cs="Menlo"/>
-          <w:color w:val="D4D4D4"/>
-          <w:sz w:val="18"/>
-          <w:szCs w:val="18"/>
-        </w:rPr>
-        <w:t>(</w:t>
+          <w:color w:val="569CD6"/>
+          <w:sz w:val="18"/>
+          <w:szCs w:val="18"/>
+        </w:rPr>
+        <w:t>let</w:t>
+      </w:r>
+      <w:r>
+        <w:rPr>
+          <w:rFonts w:ascii="Menlo" w:hAnsi="Menlo" w:cs="Menlo"/>
+          <w:color w:val="D4D4D4"/>
+          <w:sz w:val="18"/>
+          <w:szCs w:val="18"/>
+        </w:rPr>
+        <w:t xml:space="preserve"> </w:t>
       </w:r>
       <w:r>
         <w:rPr>
@@ -1340,7 +1388,43 @@
           <w:sz w:val="18"/>
           <w:szCs w:val="18"/>
         </w:rPr>
-        <w:t>);</w:t>
+        <w:t xml:space="preserve"> = </w:t>
+      </w:r>
+      <w:r>
+        <w:rPr>
+          <w:rFonts w:ascii="Menlo" w:hAnsi="Menlo" w:cs="Menlo"/>
+          <w:color w:val="9CDCFE"/>
+          <w:sz w:val="18"/>
+          <w:szCs w:val="18"/>
+        </w:rPr>
+        <w:t>vQ</w:t>
+      </w:r>
+      <w:r>
+        <w:rPr>
+          <w:rFonts w:ascii="Menlo" w:hAnsi="Menlo" w:cs="Menlo"/>
+          <w:color w:val="D4D4D4"/>
+          <w:sz w:val="18"/>
+          <w:szCs w:val="18"/>
+        </w:rPr>
+        <w:t>/</w:t>
+      </w:r>
+      <w:r>
+        <w:rPr>
+          <w:rFonts w:ascii="Menlo" w:hAnsi="Menlo" w:cs="Menlo"/>
+          <w:color w:val="B5CEA8"/>
+          <w:sz w:val="18"/>
+          <w:szCs w:val="18"/>
+        </w:rPr>
+        <w:t>1.0567</w:t>
+      </w:r>
+      <w:r>
+        <w:rPr>
+          <w:rFonts w:ascii="Menlo" w:hAnsi="Menlo" w:cs="Menlo"/>
+          <w:color w:val="D4D4D4"/>
+          <w:sz w:val="18"/>
+          <w:szCs w:val="18"/>
+        </w:rPr>
+        <w:t>;</w:t>
       </w:r>
     </w:p>
     <w:p>
@@ -1354,6 +1438,60 @@
           <w:szCs w:val="18"/>
         </w:rPr>
       </w:pPr>
+      <w:r>
+        <w:rPr>
+          <w:rFonts w:ascii="Menlo" w:hAnsi="Menlo" w:cs="Menlo"/>
+          <w:color w:val="9CDCFE"/>
+          <w:sz w:val="18"/>
+          <w:szCs w:val="18"/>
+        </w:rPr>
+        <w:t>console</w:t>
+      </w:r>
+      <w:r>
+        <w:rPr>
+          <w:rFonts w:ascii="Menlo" w:hAnsi="Menlo" w:cs="Menlo"/>
+          <w:color w:val="D4D4D4"/>
+          <w:sz w:val="18"/>
+          <w:szCs w:val="18"/>
+        </w:rPr>
+        <w:t>.</w:t>
+      </w:r>
+      <w:r>
+        <w:rPr>
+          <w:rFonts w:ascii="Menlo" w:hAnsi="Menlo" w:cs="Menlo"/>
+          <w:color w:val="DCDCAA"/>
+          <w:sz w:val="18"/>
+          <w:szCs w:val="18"/>
+        </w:rPr>
+        <w:t>log</w:t>
+      </w:r>
+      <w:r>
+        <w:rPr>
+          <w:rFonts w:ascii="Menlo" w:hAnsi="Menlo" w:cs="Menlo"/>
+          <w:color w:val="D4D4D4"/>
+          <w:sz w:val="18"/>
+          <w:szCs w:val="18"/>
+        </w:rPr>
+        <w:t>(</w:t>
+      </w:r>
+      <w:r>
+        <w:rPr>
+          <w:rFonts w:ascii="Menlo" w:hAnsi="Menlo" w:cs="Menlo"/>
+          <w:color w:val="9CDCFE"/>
+          <w:sz w:val="18"/>
+          <w:szCs w:val="18"/>
+        </w:rPr>
+        <w:t>vL</w:t>
+      </w:r>
+      <w:r>
+        <w:rPr>
+          <w:rFonts w:ascii="Menlo" w:hAnsi="Menlo" w:cs="Menlo"/>
+          <w:color w:val="D4D4D4"/>
+          <w:sz w:val="18"/>
+          <w:szCs w:val="18"/>
+        </w:rPr>
+        <w:t>);</w:t>
+      </w:r>
     </w:p>
     <w:p>
       <w:pPr>
@@ -1801,32 +1939,12 @@
       <w:r>
         <w:rPr>
           <w:rFonts w:ascii="Menlo" w:hAnsi="Menlo" w:cs="Menlo"/>
-          <w:color w:val="569CD6"/>
-          <w:sz w:val="18"/>
-          <w:szCs w:val="18"/>
-        </w:rPr>
-        <w:t>let</w:t>
-      </w:r>
-      <w:r>
-        <w:rPr>
-          <w:rFonts w:ascii="Menlo" w:hAnsi="Menlo" w:cs="Menlo"/>
-          <w:color w:val="D4D4D4"/>
-          <w:sz w:val="18"/>
-          <w:szCs w:val="18"/>
-        </w:rPr>
-        <w:t xml:space="preserve"> </w:t>
-      </w:r>
-      <w:proofErr w:type="spellStart"/>
-      <w:r>
-        <w:rPr>
-          <w:rFonts w:ascii="Menlo" w:hAnsi="Menlo" w:cs="Menlo"/>
-          <w:color w:val="9CDCFE"/>
-          <w:sz w:val="18"/>
-          <w:szCs w:val="18"/>
-        </w:rPr>
-        <w:t>distanceMiles</w:t>
-      </w:r>
-      <w:proofErr w:type="spellEnd"/>
+          <w:color w:val="9CDCFE"/>
+          <w:sz w:val="18"/>
+          <w:szCs w:val="18"/>
+        </w:rPr>
+        <w:t>distanceMeters</w:t>
+      </w:r>
       <w:r>
         <w:rPr>
           <w:rFonts w:ascii="Menlo" w:hAnsi="Menlo" w:cs="Menlo"/>
@@ -1836,7 +1954,6 @@
         </w:rPr>
         <w:t xml:space="preserve"> = </w:t>
       </w:r>
-      <w:proofErr w:type="spellStart"/>
       <w:r>
         <w:rPr>
           <w:rFonts w:ascii="Menlo" w:hAnsi="Menlo" w:cs="Menlo"/>
@@ -1846,7 +1963,6 @@
         </w:rPr>
         <w:t>parseFloat</w:t>
       </w:r>
-      <w:proofErr w:type="spellEnd"/>
       <w:r>
         <w:rPr>
           <w:rFonts w:ascii="Menlo" w:hAnsi="Menlo" w:cs="Menlo"/>
@@ -1856,7 +1972,6 @@
         </w:rPr>
         <w:t>(</w:t>
       </w:r>
-      <w:proofErr w:type="spellStart"/>
       <w:r>
         <w:rPr>
           <w:rFonts w:ascii="Menlo" w:hAnsi="Menlo" w:cs="Menlo"/>
@@ -1865,25 +1980,6 @@
           <w:szCs w:val="18"/>
         </w:rPr>
         <w:t>distanceMeters</w:t>
-      </w:r>
-      <w:proofErr w:type="spellEnd"/>
-      <w:r>
-        <w:rPr>
-          <w:rFonts w:ascii="Menlo" w:hAnsi="Menlo" w:cs="Menlo"/>
-          <w:color w:val="D4D4D4"/>
-          <w:sz w:val="18"/>
-          <w:szCs w:val="18"/>
-        </w:rPr>
-        <w:t>/</w:t>
-      </w:r>
-      <w:r>
-        <w:rPr>
-          <w:rFonts w:ascii="Menlo" w:hAnsi="Menlo" w:cs="Menlo"/>
-          <w:color w:val="B5CEA8"/>
-          <w:sz w:val="18"/>
-          <w:szCs w:val="18"/>
-        </w:rPr>
-        <w:t>1609</w:t>
       </w:r>
       <w:r>
         <w:rPr>
@@ -1909,40 +2005,21 @@
       <w:r>
         <w:rPr>
           <w:rFonts w:ascii="Menlo" w:hAnsi="Menlo" w:cs="Menlo"/>
-          <w:color w:val="9CDCFE"/>
-          <w:sz w:val="18"/>
-          <w:szCs w:val="18"/>
-        </w:rPr>
-        <w:t>console</w:t>
-      </w:r>
-      <w:r>
-        <w:rPr>
-          <w:rFonts w:ascii="Menlo" w:hAnsi="Menlo" w:cs="Menlo"/>
-          <w:color w:val="D4D4D4"/>
-          <w:sz w:val="18"/>
-          <w:szCs w:val="18"/>
-        </w:rPr>
-        <w:t>.</w:t>
-      </w:r>
-      <w:r>
-        <w:rPr>
-          <w:rFonts w:ascii="Menlo" w:hAnsi="Menlo" w:cs="Menlo"/>
-          <w:color w:val="DCDCAA"/>
-          <w:sz w:val="18"/>
-          <w:szCs w:val="18"/>
-        </w:rPr>
-        <w:t>log</w:t>
-      </w:r>
-      <w:r>
-        <w:rPr>
-          <w:rFonts w:ascii="Menlo" w:hAnsi="Menlo" w:cs="Menlo"/>
-          <w:color w:val="D4D4D4"/>
-          <w:sz w:val="18"/>
-          <w:szCs w:val="18"/>
-        </w:rPr>
-        <w:t>(</w:t>
-      </w:r>
-      <w:proofErr w:type="spellStart"/>
+          <w:color w:val="569CD6"/>
+          <w:sz w:val="18"/>
+          <w:szCs w:val="18"/>
+        </w:rPr>
+        <w:t>let</w:t>
+      </w:r>
+      <w:r>
+        <w:rPr>
+          <w:rFonts w:ascii="Menlo" w:hAnsi="Menlo" w:cs="Menlo"/>
+          <w:color w:val="D4D4D4"/>
+          <w:sz w:val="18"/>
+          <w:szCs w:val="18"/>
+        </w:rPr>
+        <w:t xml:space="preserve"> </w:t>
+      </w:r>
       <w:r>
         <w:rPr>
           <w:rFonts w:ascii="Menlo" w:hAnsi="Menlo" w:cs="Menlo"/>
@@ -1952,15 +2029,50 @@
         </w:rPr>
         <w:t>distanceMiles</w:t>
       </w:r>
-      <w:proofErr w:type="spellEnd"/>
-      <w:r>
-        <w:rPr>
-          <w:rFonts w:ascii="Menlo" w:hAnsi="Menlo" w:cs="Menlo"/>
-          <w:color w:val="D4D4D4"/>
-          <w:sz w:val="18"/>
-          <w:szCs w:val="18"/>
-        </w:rPr>
-        <w:t>);</w:t>
+      <w:r>
+        <w:rPr>
+          <w:rFonts w:ascii="Menlo" w:hAnsi="Menlo" w:cs="Menlo"/>
+          <w:color w:val="D4D4D4"/>
+          <w:sz w:val="18"/>
+          <w:szCs w:val="18"/>
+        </w:rPr>
+        <w:t xml:space="preserve"> = </w:t>
+      </w:r>
+      <w:r>
+        <w:rPr>
+          <w:rFonts w:ascii="Menlo" w:hAnsi="Menlo" w:cs="Menlo"/>
+          <w:color w:val="9CDCFE"/>
+          <w:sz w:val="18"/>
+          <w:szCs w:val="18"/>
+        </w:rPr>
+        <w:t>distanceMeters</w:t>
+      </w:r>
+      <w:r>
+        <w:rPr>
+          <w:rFonts w:ascii="Menlo" w:hAnsi="Menlo" w:cs="Menlo"/>
+          <w:color w:val="D4D4D4"/>
+          <w:sz w:val="18"/>
+          <w:szCs w:val="18"/>
+        </w:rPr>
+        <w:t>/</w:t>
+      </w:r>
+      <w:r>
+        <w:rPr>
+          <w:rFonts w:ascii="Menlo" w:hAnsi="Menlo" w:cs="Menlo"/>
+          <w:color w:val="B5CEA8"/>
+          <w:sz w:val="18"/>
+          <w:szCs w:val="18"/>
+        </w:rPr>
+        <w:t>1609</w:t>
+      </w:r>
+      <w:r>
+        <w:rPr>
+          <w:rFonts w:ascii="Menlo" w:hAnsi="Menlo" w:cs="Menlo"/>
+          <w:color w:val="D4D4D4"/>
+          <w:sz w:val="18"/>
+          <w:szCs w:val="18"/>
+        </w:rPr>
+        <w:t>;</w:t>
       </w:r>
     </w:p>
     <w:p>
@@ -1974,18 +2086,60 @@
           <w:szCs w:val="18"/>
         </w:rPr>
       </w:pPr>
-    </w:p>
-    <w:p>
-      <w:pPr>
-        <w:shd w:val="clear" w:color="auto" w:fill="1E1E1E"/>
-        <w:spacing w:line="270" w:lineRule="atLeast"/>
-        <w:rPr>
-          <w:rFonts w:ascii="Menlo" w:hAnsi="Menlo" w:cs="Menlo"/>
-          <w:color w:val="D4D4D4"/>
-          <w:sz w:val="18"/>
-          <w:szCs w:val="18"/>
-        </w:rPr>
-      </w:pPr>
+      <w:r>
+        <w:rPr>
+          <w:rFonts w:ascii="Menlo" w:hAnsi="Menlo" w:cs="Menlo"/>
+          <w:color w:val="9CDCFE"/>
+          <w:sz w:val="18"/>
+          <w:szCs w:val="18"/>
+        </w:rPr>
+        <w:t>console</w:t>
+      </w:r>
+      <w:r>
+        <w:rPr>
+          <w:rFonts w:ascii="Menlo" w:hAnsi="Menlo" w:cs="Menlo"/>
+          <w:color w:val="D4D4D4"/>
+          <w:sz w:val="18"/>
+          <w:szCs w:val="18"/>
+        </w:rPr>
+        <w:t>.</w:t>
+      </w:r>
+      <w:r>
+        <w:rPr>
+          <w:rFonts w:ascii="Menlo" w:hAnsi="Menlo" w:cs="Menlo"/>
+          <w:color w:val="DCDCAA"/>
+          <w:sz w:val="18"/>
+          <w:szCs w:val="18"/>
+        </w:rPr>
+        <w:t>log</w:t>
+      </w:r>
+      <w:r>
+        <w:rPr>
+          <w:rFonts w:ascii="Menlo" w:hAnsi="Menlo" w:cs="Menlo"/>
+          <w:color w:val="D4D4D4"/>
+          <w:sz w:val="18"/>
+          <w:szCs w:val="18"/>
+        </w:rPr>
+        <w:t>(</w:t>
+      </w:r>
+      <w:r>
+        <w:rPr>
+          <w:rFonts w:ascii="Menlo" w:hAnsi="Menlo" w:cs="Menlo"/>
+          <w:color w:val="9CDCFE"/>
+          <w:sz w:val="18"/>
+          <w:szCs w:val="18"/>
+        </w:rPr>
+        <w:t>distanceMiles</w:t>
+      </w:r>
+      <w:r>
+        <w:rPr>
+          <w:rFonts w:ascii="Menlo" w:hAnsi="Menlo" w:cs="Menlo"/>
+          <w:color w:val="D4D4D4"/>
+          <w:sz w:val="18"/>
+          <w:szCs w:val="18"/>
+        </w:rPr>
+        <w:t>);</w:t>
+      </w:r>
     </w:p>
     <w:p>
       <w:pPr>
@@ -2232,7 +2386,6 @@
               </w:numPr>
             </w:pPr>
             <w:r>
-              <w:lastRenderedPageBreak/>
               <w:t xml:space="preserve">Round up the result to the next largest </w:t>
             </w:r>
             <w:r>
@@ -2256,7 +2409,6 @@
               </w:numPr>
             </w:pPr>
             <w:r>
-              <w:lastRenderedPageBreak/>
               <w:t>Number of stacks.</w:t>
             </w:r>
           </w:p>
@@ -2467,7 +2619,6 @@
         </w:rPr>
         <w:t xml:space="preserve"> </w:t>
       </w:r>
-      <w:proofErr w:type="spellStart"/>
       <w:r>
         <w:rPr>
           <w:rFonts w:ascii="Menlo" w:hAnsi="Menlo" w:cs="Menlo"/>
@@ -2477,7 +2628,6 @@
         </w:rPr>
         <w:t>numberOfBoxesInEachStack</w:t>
       </w:r>
-      <w:proofErr w:type="spellEnd"/>
       <w:r>
         <w:rPr>
           <w:rFonts w:ascii="Menlo" w:hAnsi="Menlo" w:cs="Menlo"/>
@@ -2553,7 +2703,6 @@
         </w:rPr>
         <w:t xml:space="preserve"> </w:t>
       </w:r>
-      <w:proofErr w:type="spellStart"/>
       <w:r>
         <w:rPr>
           <w:rFonts w:ascii="Menlo" w:hAnsi="Menlo" w:cs="Menlo"/>
@@ -2563,7 +2712,6 @@
         </w:rPr>
         <w:t>numberOfStack</w:t>
       </w:r>
-      <w:proofErr w:type="spellEnd"/>
       <w:r>
         <w:rPr>
           <w:rFonts w:ascii="Menlo" w:hAnsi="Menlo" w:cs="Menlo"/>
@@ -2573,7 +2721,6 @@
         </w:rPr>
         <w:t xml:space="preserve"> = </w:t>
       </w:r>
-      <w:proofErr w:type="spellStart"/>
       <w:r>
         <w:rPr>
           <w:rFonts w:ascii="Menlo" w:hAnsi="Menlo" w:cs="Menlo"/>
@@ -2601,7 +2748,6 @@
         </w:rPr>
         <w:t>ceil</w:t>
       </w:r>
-      <w:proofErr w:type="spellEnd"/>
       <w:r>
         <w:rPr>
           <w:rFonts w:ascii="Menlo" w:hAnsi="Menlo" w:cs="Menlo"/>
@@ -2611,7 +2757,6 @@
         </w:rPr>
         <w:t>(</w:t>
       </w:r>
-      <w:proofErr w:type="spellStart"/>
       <w:r>
         <w:rPr>
           <w:rFonts w:ascii="Menlo" w:hAnsi="Menlo" w:cs="Menlo"/>
@@ -2621,7 +2766,6 @@
         </w:rPr>
         <w:t>numberOfBoxes</w:t>
       </w:r>
-      <w:proofErr w:type="spellEnd"/>
       <w:r>
         <w:rPr>
           <w:rFonts w:ascii="Menlo" w:hAnsi="Menlo" w:cs="Menlo"/>
@@ -2631,7 +2775,6 @@
         </w:rPr>
         <w:t>/</w:t>
       </w:r>
-      <w:proofErr w:type="spellStart"/>
       <w:r>
         <w:rPr>
           <w:rFonts w:ascii="Menlo" w:hAnsi="Menlo" w:cs="Menlo"/>
@@ -2641,7 +2784,6 @@
         </w:rPr>
         <w:t>numberOfBoxesInEachStack</w:t>
       </w:r>
-      <w:proofErr w:type="spellEnd"/>
       <w:r>
         <w:rPr>
           <w:rFonts w:ascii="Menlo" w:hAnsi="Menlo" w:cs="Menlo"/>
@@ -2699,7 +2841,6 @@
         </w:rPr>
         <w:t>(</w:t>
       </w:r>
-      <w:proofErr w:type="spellStart"/>
       <w:r>
         <w:rPr>
           <w:rFonts w:ascii="Menlo" w:hAnsi="Menlo" w:cs="Menlo"/>
@@ -2709,7 +2850,6 @@
         </w:rPr>
         <w:t>numberOfStack</w:t>
       </w:r>
-      <w:proofErr w:type="spellEnd"/>
       <w:r>
         <w:rPr>
           <w:rFonts w:ascii="Menlo" w:hAnsi="Menlo" w:cs="Menlo"/>
@@ -3025,8 +3165,11 @@
               </w:numPr>
             </w:pPr>
             <w:r>
+              <w:t xml:space="preserve">Subtract the number of large team from the number of team </w:t>
+            </w:r>
+            <w:r>
               <w:lastRenderedPageBreak/>
-              <w:t>Subtract the number of large team from the number of team to get the number of regular team.</w:t>
+              <w:t>to get the number of regular team.</w:t>
             </w:r>
           </w:p>
           <w:p>
@@ -3224,7 +3367,6 @@
         </w:rPr>
         <w:t xml:space="preserve"> </w:t>
       </w:r>
-      <w:proofErr w:type="spellStart"/>
       <w:r>
         <w:rPr>
           <w:rFonts w:ascii="Menlo" w:hAnsi="Menlo" w:cs="Menlo"/>
@@ -3234,7 +3376,6 @@
         </w:rPr>
         <w:t>numberOfStudents</w:t>
       </w:r>
-      <w:proofErr w:type="spellEnd"/>
       <w:r>
         <w:rPr>
           <w:rFonts w:ascii="Menlo" w:hAnsi="Menlo" w:cs="Menlo"/>
@@ -3310,7 +3451,6 @@
         </w:rPr>
         <w:t xml:space="preserve"> </w:t>
       </w:r>
-      <w:proofErr w:type="spellStart"/>
       <w:r>
         <w:rPr>
           <w:rFonts w:ascii="Menlo" w:hAnsi="Menlo" w:cs="Menlo"/>
@@ -3320,7 +3460,6 @@
         </w:rPr>
         <w:t>numberOfTeams</w:t>
       </w:r>
-      <w:proofErr w:type="spellEnd"/>
       <w:r>
         <w:rPr>
           <w:rFonts w:ascii="Menlo" w:hAnsi="Menlo" w:cs="Menlo"/>
@@ -3396,7 +3535,6 @@
         </w:rPr>
         <w:t xml:space="preserve"> </w:t>
       </w:r>
-      <w:proofErr w:type="spellStart"/>
       <w:r>
         <w:rPr>
           <w:rFonts w:ascii="Menlo" w:hAnsi="Menlo" w:cs="Menlo"/>
@@ -3406,7 +3544,6 @@
         </w:rPr>
         <w:t>studentRegularTeam</w:t>
       </w:r>
-      <w:proofErr w:type="spellEnd"/>
       <w:r>
         <w:rPr>
           <w:rFonts w:ascii="Menlo" w:hAnsi="Menlo" w:cs="Menlo"/>
@@ -3416,7 +3553,6 @@
         </w:rPr>
         <w:t xml:space="preserve"> = </w:t>
       </w:r>
-      <w:proofErr w:type="spellStart"/>
       <w:r>
         <w:rPr>
           <w:rFonts w:ascii="Menlo" w:hAnsi="Menlo" w:cs="Menlo"/>
@@ -3444,7 +3580,6 @@
         </w:rPr>
         <w:t>floor</w:t>
       </w:r>
-      <w:proofErr w:type="spellEnd"/>
       <w:r>
         <w:rPr>
           <w:rFonts w:ascii="Menlo" w:hAnsi="Menlo" w:cs="Menlo"/>
@@ -3454,7 +3589,6 @@
         </w:rPr>
         <w:t>(</w:t>
       </w:r>
-      <w:proofErr w:type="spellStart"/>
       <w:r>
         <w:rPr>
           <w:rFonts w:ascii="Menlo" w:hAnsi="Menlo" w:cs="Menlo"/>
@@ -3464,7 +3598,6 @@
         </w:rPr>
         <w:t>numberOfStudents</w:t>
       </w:r>
-      <w:proofErr w:type="spellEnd"/>
       <w:r>
         <w:rPr>
           <w:rFonts w:ascii="Menlo" w:hAnsi="Menlo" w:cs="Menlo"/>
@@ -3474,7 +3607,6 @@
         </w:rPr>
         <w:t>/</w:t>
       </w:r>
-      <w:proofErr w:type="spellStart"/>
       <w:r>
         <w:rPr>
           <w:rFonts w:ascii="Menlo" w:hAnsi="Menlo" w:cs="Menlo"/>
@@ -3484,7 +3616,6 @@
         </w:rPr>
         <w:t>numberOfTeams</w:t>
       </w:r>
-      <w:proofErr w:type="spellEnd"/>
       <w:r>
         <w:rPr>
           <w:rFonts w:ascii="Menlo" w:hAnsi="Menlo" w:cs="Menlo"/>
@@ -3524,7 +3655,6 @@
         </w:rPr>
         <w:t xml:space="preserve"> </w:t>
       </w:r>
-      <w:proofErr w:type="spellStart"/>
       <w:r>
         <w:rPr>
           <w:rFonts w:ascii="Menlo" w:hAnsi="Menlo" w:cs="Menlo"/>
@@ -3534,7 +3664,6 @@
         </w:rPr>
         <w:t>numberLargeTeam</w:t>
       </w:r>
-      <w:proofErr w:type="spellEnd"/>
       <w:r>
         <w:rPr>
           <w:rFonts w:ascii="Menlo" w:hAnsi="Menlo" w:cs="Menlo"/>
@@ -3544,7 +3673,6 @@
         </w:rPr>
         <w:t xml:space="preserve"> = </w:t>
       </w:r>
-      <w:proofErr w:type="spellStart"/>
       <w:r>
         <w:rPr>
           <w:rFonts w:ascii="Menlo" w:hAnsi="Menlo" w:cs="Menlo"/>
@@ -3554,7 +3682,6 @@
         </w:rPr>
         <w:t>numberOfStudents</w:t>
       </w:r>
-      <w:proofErr w:type="spellEnd"/>
       <w:r>
         <w:rPr>
           <w:rFonts w:ascii="Menlo" w:hAnsi="Menlo" w:cs="Menlo"/>
@@ -3564,7 +3691,6 @@
         </w:rPr>
         <w:t xml:space="preserve"> % </w:t>
       </w:r>
-      <w:proofErr w:type="spellStart"/>
       <w:r>
         <w:rPr>
           <w:rFonts w:ascii="Menlo" w:hAnsi="Menlo" w:cs="Menlo"/>
@@ -3574,7 +3700,6 @@
         </w:rPr>
         <w:t>numberOfTeams</w:t>
       </w:r>
-      <w:proofErr w:type="spellEnd"/>
       <w:r>
         <w:rPr>
           <w:rFonts w:ascii="Menlo" w:hAnsi="Menlo" w:cs="Menlo"/>
@@ -3614,7 +3739,6 @@
         </w:rPr>
         <w:t xml:space="preserve"> </w:t>
       </w:r>
-      <w:proofErr w:type="spellStart"/>
       <w:r>
         <w:rPr>
           <w:rFonts w:ascii="Menlo" w:hAnsi="Menlo" w:cs="Menlo"/>
@@ -3624,7 +3748,6 @@
         </w:rPr>
         <w:t>numberRegularTeam</w:t>
       </w:r>
-      <w:proofErr w:type="spellEnd"/>
       <w:r>
         <w:rPr>
           <w:rFonts w:ascii="Menlo" w:hAnsi="Menlo" w:cs="Menlo"/>
@@ -3634,7 +3757,6 @@
         </w:rPr>
         <w:t xml:space="preserve"> = </w:t>
       </w:r>
-      <w:proofErr w:type="spellStart"/>
       <w:r>
         <w:rPr>
           <w:rFonts w:ascii="Menlo" w:hAnsi="Menlo" w:cs="Menlo"/>
@@ -3644,7 +3766,6 @@
         </w:rPr>
         <w:t>numberOfTeams</w:t>
       </w:r>
-      <w:proofErr w:type="spellEnd"/>
       <w:r>
         <w:rPr>
           <w:rFonts w:ascii="Menlo" w:hAnsi="Menlo" w:cs="Menlo"/>
@@ -3654,7 +3775,6 @@
         </w:rPr>
         <w:t xml:space="preserve"> - </w:t>
       </w:r>
-      <w:proofErr w:type="spellStart"/>
       <w:r>
         <w:rPr>
           <w:rFonts w:ascii="Menlo" w:hAnsi="Menlo" w:cs="Menlo"/>
@@ -3664,7 +3784,6 @@
         </w:rPr>
         <w:t>numberLargeTeam</w:t>
       </w:r>
-      <w:proofErr w:type="spellEnd"/>
       <w:r>
         <w:rPr>
           <w:rFonts w:ascii="Menlo" w:hAnsi="Menlo" w:cs="Menlo"/>
@@ -3704,7 +3823,6 @@
         </w:rPr>
         <w:t xml:space="preserve"> </w:t>
       </w:r>
-      <w:proofErr w:type="spellStart"/>
       <w:r>
         <w:rPr>
           <w:rFonts w:ascii="Menlo" w:hAnsi="Menlo" w:cs="Menlo"/>
@@ -3714,7 +3832,6 @@
         </w:rPr>
         <w:t>studentLargeTeam</w:t>
       </w:r>
-      <w:proofErr w:type="spellEnd"/>
       <w:r>
         <w:rPr>
           <w:rFonts w:ascii="Menlo" w:hAnsi="Menlo" w:cs="Menlo"/>
@@ -3724,7 +3841,6 @@
         </w:rPr>
         <w:t xml:space="preserve"> = </w:t>
       </w:r>
-      <w:proofErr w:type="spellStart"/>
       <w:r>
         <w:rPr>
           <w:rFonts w:ascii="Menlo" w:hAnsi="Menlo" w:cs="Menlo"/>
@@ -3734,7 +3850,6 @@
         </w:rPr>
         <w:t>studentRegularTeam</w:t>
       </w:r>
-      <w:proofErr w:type="spellEnd"/>
       <w:r>
         <w:rPr>
           <w:rFonts w:ascii="Menlo" w:hAnsi="Menlo" w:cs="Menlo"/>
@@ -3828,7 +3943,6 @@
         </w:rPr>
         <w:t>${</w:t>
       </w:r>
-      <w:proofErr w:type="spellStart"/>
       <w:r>
         <w:rPr>
           <w:rFonts w:ascii="Menlo" w:hAnsi="Menlo" w:cs="Menlo"/>
@@ -3838,7 +3952,6 @@
         </w:rPr>
         <w:t>numberLargeTeam</w:t>
       </w:r>
-      <w:proofErr w:type="spellEnd"/>
       <w:r>
         <w:rPr>
           <w:rFonts w:ascii="Menlo" w:hAnsi="Menlo" w:cs="Menlo"/>
@@ -3866,7 +3979,6 @@
         </w:rPr>
         <w:t>${</w:t>
       </w:r>
-      <w:proofErr w:type="spellStart"/>
       <w:r>
         <w:rPr>
           <w:rFonts w:ascii="Menlo" w:hAnsi="Menlo" w:cs="Menlo"/>
@@ -3876,7 +3988,6 @@
         </w:rPr>
         <w:t>studentLargeTeam</w:t>
       </w:r>
-      <w:proofErr w:type="spellEnd"/>
       <w:r>
         <w:rPr>
           <w:rFonts w:ascii="Menlo" w:hAnsi="Menlo" w:cs="Menlo"/>
@@ -3904,7 +4015,6 @@
         </w:rPr>
         <w:t>${</w:t>
       </w:r>
-      <w:proofErr w:type="spellStart"/>
       <w:r>
         <w:rPr>
           <w:rFonts w:ascii="Menlo" w:hAnsi="Menlo" w:cs="Menlo"/>
@@ -3914,7 +4024,6 @@
         </w:rPr>
         <w:t>numberRegularTeam</w:t>
       </w:r>
-      <w:proofErr w:type="spellEnd"/>
       <w:r>
         <w:rPr>
           <w:rFonts w:ascii="Menlo" w:hAnsi="Menlo" w:cs="Menlo"/>
@@ -3942,7 +4051,6 @@
         </w:rPr>
         <w:t>${</w:t>
       </w:r>
-      <w:proofErr w:type="spellStart"/>
       <w:r>
         <w:rPr>
           <w:rFonts w:ascii="Menlo" w:hAnsi="Menlo" w:cs="Menlo"/>
@@ -3952,7 +4060,6 @@
         </w:rPr>
         <w:t>studentRegularTeam</w:t>
       </w:r>
-      <w:proofErr w:type="spellEnd"/>
       <w:r>
         <w:rPr>
           <w:rFonts w:ascii="Menlo" w:hAnsi="Menlo" w:cs="Menlo"/>
@@ -3993,16 +4100,20 @@
         <w:tabs>
           <w:tab w:val="left" w:pos="7290"/>
         </w:tabs>
-      </w:pPr>
-      <w:r>
-        <w:rPr>
+        <w:rPr>
+          <w:b/>
+        </w:rPr>
+      </w:pPr>
+      <w:r>
+        <w:rPr>
+          <w:b/>
           <w:noProof/>
         </w:rPr>
         <w:drawing>
-          <wp:inline distT="0" distB="0" distL="0" distR="0" wp14:anchorId="09295A0B" wp14:editId="6E77FE02">
-            <wp:extent cx="4838700" cy="2095500"/>
+          <wp:inline distT="0" distB="0" distL="0" distR="0" wp14:anchorId="5B087B00" wp14:editId="5CA46250">
+            <wp:extent cx="4953000" cy="2197100"/>
             <wp:effectExtent l="0" t="0" r="0" b="0"/>
-            <wp:docPr id="5" name="Picture 5"/>
+            <wp:docPr id="9" name="Picture 9"/>
             <wp:cNvGraphicFramePr>
               <a:graphicFrameLocks xmlns:a="http://schemas.openxmlformats.org/drawingml/2006/main" noChangeAspect="1"/>
             </wp:cNvGraphicFramePr>
@@ -4010,7 +4121,7 @@
               <a:graphicData uri="http://schemas.openxmlformats.org/drawingml/2006/picture">
                 <pic:pic xmlns:pic="http://schemas.openxmlformats.org/drawingml/2006/picture">
                   <pic:nvPicPr>
-                    <pic:cNvPr id="5" name="Screen Shot 2020-08-18 at 10.04.48 PM.png"/>
+                    <pic:cNvPr id="9" name="Screen Shot 2020-08-19 at 7.47.13 PM.png"/>
                     <pic:cNvPicPr/>
                   </pic:nvPicPr>
                   <pic:blipFill>
@@ -4028,7 +4139,7 @@
                   <pic:spPr>
                     <a:xfrm>
                       <a:off x="0" y="0"/>
-                      <a:ext cx="4838700" cy="2095500"/>
+                      <a:ext cx="4953000" cy="2197100"/>
                     </a:xfrm>
                     <a:prstGeom prst="rect">
                       <a:avLst/>
@@ -4060,8 +4171,6 @@
           <w:b/>
         </w:rPr>
       </w:pPr>
-      <w:bookmarkStart w:id="0" w:name="_GoBack"/>
-      <w:bookmarkEnd w:id="0"/>
       <w:r>
         <w:rPr>
           <w:b/>
@@ -4278,6 +4387,20 @@
     </w:p>
     <w:p>
       <w:pPr>
+        <w:tabs>
+          <w:tab w:val="left" w:pos="7290"/>
+        </w:tabs>
+      </w:pPr>
+    </w:p>
+    <w:p>
+      <w:pPr>
+        <w:tabs>
+          <w:tab w:val="left" w:pos="7290"/>
+        </w:tabs>
+      </w:pPr>
+    </w:p>
+    <w:p>
+      <w:pPr>
         <w:shd w:val="clear" w:color="auto" w:fill="1E1E1E"/>
         <w:spacing w:line="270" w:lineRule="atLeast"/>
         <w:rPr>
@@ -4294,6 +4417,7 @@
           <w:sz w:val="18"/>
           <w:szCs w:val="18"/>
         </w:rPr>
+        <w:lastRenderedPageBreak/>
         <w:t>let</w:t>
       </w:r>
       <w:r>
@@ -4389,7 +4513,6 @@
         </w:rPr>
         <w:t xml:space="preserve"> </w:t>
       </w:r>
-      <w:proofErr w:type="spellStart"/>
       <w:r>
         <w:rPr>
           <w:rFonts w:ascii="Menlo" w:hAnsi="Menlo" w:cs="Menlo"/>
@@ -4399,7 +4522,6 @@
         </w:rPr>
         <w:t>beginningOdo</w:t>
       </w:r>
-      <w:proofErr w:type="spellEnd"/>
       <w:r>
         <w:rPr>
           <w:rFonts w:ascii="Menlo" w:hAnsi="Menlo" w:cs="Menlo"/>
@@ -4475,7 +4597,6 @@
         </w:rPr>
         <w:t xml:space="preserve"> </w:t>
       </w:r>
-      <w:proofErr w:type="spellStart"/>
       <w:r>
         <w:rPr>
           <w:rFonts w:ascii="Menlo" w:hAnsi="Menlo" w:cs="Menlo"/>
@@ -4485,7 +4606,6 @@
         </w:rPr>
         <w:t>endingOdo</w:t>
       </w:r>
-      <w:proofErr w:type="spellEnd"/>
       <w:r>
         <w:rPr>
           <w:rFonts w:ascii="Menlo" w:hAnsi="Menlo" w:cs="Menlo"/>
@@ -4561,7 +4681,6 @@
         </w:rPr>
         <w:t xml:space="preserve"> </w:t>
       </w:r>
-      <w:proofErr w:type="spellStart"/>
       <w:r>
         <w:rPr>
           <w:rFonts w:ascii="Menlo" w:hAnsi="Menlo" w:cs="Menlo"/>
@@ -4571,7 +4690,6 @@
         </w:rPr>
         <w:t>gasUsed</w:t>
       </w:r>
-      <w:proofErr w:type="spellEnd"/>
       <w:r>
         <w:rPr>
           <w:rFonts w:ascii="Menlo" w:hAnsi="Menlo" w:cs="Menlo"/>
@@ -4632,32 +4750,12 @@
       <w:r>
         <w:rPr>
           <w:rFonts w:ascii="Menlo" w:hAnsi="Menlo" w:cs="Menlo"/>
-          <w:color w:val="569CD6"/>
-          <w:sz w:val="18"/>
-          <w:szCs w:val="18"/>
-        </w:rPr>
-        <w:t>let</w:t>
-      </w:r>
-      <w:r>
-        <w:rPr>
-          <w:rFonts w:ascii="Menlo" w:hAnsi="Menlo" w:cs="Menlo"/>
-          <w:color w:val="D4D4D4"/>
-          <w:sz w:val="18"/>
-          <w:szCs w:val="18"/>
-        </w:rPr>
-        <w:t xml:space="preserve"> </w:t>
-      </w:r>
-      <w:proofErr w:type="spellStart"/>
-      <w:r>
-        <w:rPr>
-          <w:rFonts w:ascii="Menlo" w:hAnsi="Menlo" w:cs="Menlo"/>
-          <w:color w:val="9CDCFE"/>
-          <w:sz w:val="18"/>
-          <w:szCs w:val="18"/>
-        </w:rPr>
-        <w:t>gasPerMileage</w:t>
-      </w:r>
-      <w:proofErr w:type="spellEnd"/>
+          <w:color w:val="9CDCFE"/>
+          <w:sz w:val="18"/>
+          <w:szCs w:val="18"/>
+        </w:rPr>
+        <w:t>beginningOdo</w:t>
+      </w:r>
       <w:r>
         <w:rPr>
           <w:rFonts w:ascii="Menlo" w:hAnsi="Menlo" w:cs="Menlo"/>
@@ -4667,7 +4765,6 @@
         </w:rPr>
         <w:t xml:space="preserve"> = </w:t>
       </w:r>
-      <w:proofErr w:type="spellStart"/>
       <w:r>
         <w:rPr>
           <w:rFonts w:ascii="Menlo" w:hAnsi="Menlo" w:cs="Menlo"/>
@@ -4677,34 +4774,14 @@
         </w:rPr>
         <w:t>parseFloat</w:t>
       </w:r>
-      <w:proofErr w:type="spellEnd"/>
-      <w:r>
-        <w:rPr>
-          <w:rFonts w:ascii="Menlo" w:hAnsi="Menlo" w:cs="Menlo"/>
-          <w:color w:val="D4D4D4"/>
-          <w:sz w:val="18"/>
-          <w:szCs w:val="18"/>
-        </w:rPr>
-        <w:t>((</w:t>
-      </w:r>
-      <w:proofErr w:type="spellStart"/>
-      <w:r>
-        <w:rPr>
-          <w:rFonts w:ascii="Menlo" w:hAnsi="Menlo" w:cs="Menlo"/>
-          <w:color w:val="9CDCFE"/>
-          <w:sz w:val="18"/>
-          <w:szCs w:val="18"/>
-        </w:rPr>
-        <w:t>endingOdo</w:t>
-      </w:r>
-      <w:r>
-        <w:rPr>
-          <w:rFonts w:ascii="Menlo" w:hAnsi="Menlo" w:cs="Menlo"/>
-          <w:color w:val="D4D4D4"/>
-          <w:sz w:val="18"/>
-          <w:szCs w:val="18"/>
-        </w:rPr>
-        <w:t>-</w:t>
+      <w:r>
+        <w:rPr>
+          <w:rFonts w:ascii="Menlo" w:hAnsi="Menlo" w:cs="Menlo"/>
+          <w:color w:val="D4D4D4"/>
+          <w:sz w:val="18"/>
+          <w:szCs w:val="18"/>
+        </w:rPr>
+        <w:t>(</w:t>
       </w:r>
       <w:r>
         <w:rPr>
@@ -4715,27 +4792,6 @@
         </w:rPr>
         <w:t>beginningOdo</w:t>
       </w:r>
-      <w:proofErr w:type="spellEnd"/>
-      <w:r>
-        <w:rPr>
-          <w:rFonts w:ascii="Menlo" w:hAnsi="Menlo" w:cs="Menlo"/>
-          <w:color w:val="D4D4D4"/>
-          <w:sz w:val="18"/>
-          <w:szCs w:val="18"/>
-        </w:rPr>
-        <w:t>)/</w:t>
-      </w:r>
-      <w:proofErr w:type="spellStart"/>
-      <w:r>
-        <w:rPr>
-          <w:rFonts w:ascii="Menlo" w:hAnsi="Menlo" w:cs="Menlo"/>
-          <w:color w:val="9CDCFE"/>
-          <w:sz w:val="18"/>
-          <w:szCs w:val="18"/>
-        </w:rPr>
-        <w:t>gasUsed</w:t>
-      </w:r>
-      <w:proofErr w:type="spellEnd"/>
       <w:r>
         <w:rPr>
           <w:rFonts w:ascii="Menlo" w:hAnsi="Menlo" w:cs="Menlo"/>
@@ -4764,6 +4820,240 @@
           <w:sz w:val="18"/>
           <w:szCs w:val="18"/>
         </w:rPr>
+        <w:t>endingOdo</w:t>
+      </w:r>
+      <w:r>
+        <w:rPr>
+          <w:rFonts w:ascii="Menlo" w:hAnsi="Menlo" w:cs="Menlo"/>
+          <w:color w:val="D4D4D4"/>
+          <w:sz w:val="18"/>
+          <w:szCs w:val="18"/>
+        </w:rPr>
+        <w:t xml:space="preserve"> = </w:t>
+      </w:r>
+      <w:r>
+        <w:rPr>
+          <w:rFonts w:ascii="Menlo" w:hAnsi="Menlo" w:cs="Menlo"/>
+          <w:color w:val="DCDCAA"/>
+          <w:sz w:val="18"/>
+          <w:szCs w:val="18"/>
+        </w:rPr>
+        <w:t>parseFloat</w:t>
+      </w:r>
+      <w:r>
+        <w:rPr>
+          <w:rFonts w:ascii="Menlo" w:hAnsi="Menlo" w:cs="Menlo"/>
+          <w:color w:val="D4D4D4"/>
+          <w:sz w:val="18"/>
+          <w:szCs w:val="18"/>
+        </w:rPr>
+        <w:t>(</w:t>
+      </w:r>
+      <w:r>
+        <w:rPr>
+          <w:rFonts w:ascii="Menlo" w:hAnsi="Menlo" w:cs="Menlo"/>
+          <w:color w:val="9CDCFE"/>
+          <w:sz w:val="18"/>
+          <w:szCs w:val="18"/>
+        </w:rPr>
+        <w:t>endingOdo</w:t>
+      </w:r>
+      <w:r>
+        <w:rPr>
+          <w:rFonts w:ascii="Menlo" w:hAnsi="Menlo" w:cs="Menlo"/>
+          <w:color w:val="D4D4D4"/>
+          <w:sz w:val="18"/>
+          <w:szCs w:val="18"/>
+        </w:rPr>
+        <w:t>);</w:t>
+      </w:r>
+    </w:p>
+    <w:p>
+      <w:pPr>
+        <w:shd w:val="clear" w:color="auto" w:fill="1E1E1E"/>
+        <w:spacing w:line="270" w:lineRule="atLeast"/>
+        <w:rPr>
+          <w:rFonts w:ascii="Menlo" w:hAnsi="Menlo" w:cs="Menlo"/>
+          <w:color w:val="D4D4D4"/>
+          <w:sz w:val="18"/>
+          <w:szCs w:val="18"/>
+        </w:rPr>
+      </w:pPr>
+      <w:r>
+        <w:rPr>
+          <w:rFonts w:ascii="Menlo" w:hAnsi="Menlo" w:cs="Menlo"/>
+          <w:color w:val="9CDCFE"/>
+          <w:sz w:val="18"/>
+          <w:szCs w:val="18"/>
+        </w:rPr>
+        <w:t>gasUsed</w:t>
+      </w:r>
+      <w:r>
+        <w:rPr>
+          <w:rFonts w:ascii="Menlo" w:hAnsi="Menlo" w:cs="Menlo"/>
+          <w:color w:val="D4D4D4"/>
+          <w:sz w:val="18"/>
+          <w:szCs w:val="18"/>
+        </w:rPr>
+        <w:t xml:space="preserve"> = </w:t>
+      </w:r>
+      <w:r>
+        <w:rPr>
+          <w:rFonts w:ascii="Menlo" w:hAnsi="Menlo" w:cs="Menlo"/>
+          <w:color w:val="DCDCAA"/>
+          <w:sz w:val="18"/>
+          <w:szCs w:val="18"/>
+        </w:rPr>
+        <w:t>parseFloat</w:t>
+      </w:r>
+      <w:r>
+        <w:rPr>
+          <w:rFonts w:ascii="Menlo" w:hAnsi="Menlo" w:cs="Menlo"/>
+          <w:color w:val="D4D4D4"/>
+          <w:sz w:val="18"/>
+          <w:szCs w:val="18"/>
+        </w:rPr>
+        <w:t>(</w:t>
+      </w:r>
+      <w:r>
+        <w:rPr>
+          <w:rFonts w:ascii="Menlo" w:hAnsi="Menlo" w:cs="Menlo"/>
+          <w:color w:val="9CDCFE"/>
+          <w:sz w:val="18"/>
+          <w:szCs w:val="18"/>
+        </w:rPr>
+        <w:t>gasUsed</w:t>
+      </w:r>
+      <w:r>
+        <w:rPr>
+          <w:rFonts w:ascii="Menlo" w:hAnsi="Menlo" w:cs="Menlo"/>
+          <w:color w:val="D4D4D4"/>
+          <w:sz w:val="18"/>
+          <w:szCs w:val="18"/>
+        </w:rPr>
+        <w:t>);</w:t>
+      </w:r>
+    </w:p>
+    <w:p>
+      <w:pPr>
+        <w:shd w:val="clear" w:color="auto" w:fill="1E1E1E"/>
+        <w:spacing w:line="270" w:lineRule="atLeast"/>
+        <w:rPr>
+          <w:rFonts w:ascii="Menlo" w:hAnsi="Menlo" w:cs="Menlo"/>
+          <w:color w:val="D4D4D4"/>
+          <w:sz w:val="18"/>
+          <w:szCs w:val="18"/>
+        </w:rPr>
+      </w:pPr>
+      <w:r>
+        <w:rPr>
+          <w:rFonts w:ascii="Menlo" w:hAnsi="Menlo" w:cs="Menlo"/>
+          <w:color w:val="569CD6"/>
+          <w:sz w:val="18"/>
+          <w:szCs w:val="18"/>
+        </w:rPr>
+        <w:t>let</w:t>
+      </w:r>
+      <w:r>
+        <w:rPr>
+          <w:rFonts w:ascii="Menlo" w:hAnsi="Menlo" w:cs="Menlo"/>
+          <w:color w:val="D4D4D4"/>
+          <w:sz w:val="18"/>
+          <w:szCs w:val="18"/>
+        </w:rPr>
+        <w:t xml:space="preserve"> </w:t>
+      </w:r>
+      <w:r>
+        <w:rPr>
+          <w:rFonts w:ascii="Menlo" w:hAnsi="Menlo" w:cs="Menlo"/>
+          <w:color w:val="9CDCFE"/>
+          <w:sz w:val="18"/>
+          <w:szCs w:val="18"/>
+        </w:rPr>
+        <w:t>gasPerMileage</w:t>
+      </w:r>
+      <w:r>
+        <w:rPr>
+          <w:rFonts w:ascii="Menlo" w:hAnsi="Menlo" w:cs="Menlo"/>
+          <w:color w:val="D4D4D4"/>
+          <w:sz w:val="18"/>
+          <w:szCs w:val="18"/>
+        </w:rPr>
+        <w:t xml:space="preserve"> = (</w:t>
+      </w:r>
+      <w:r>
+        <w:rPr>
+          <w:rFonts w:ascii="Menlo" w:hAnsi="Menlo" w:cs="Menlo"/>
+          <w:color w:val="9CDCFE"/>
+          <w:sz w:val="18"/>
+          <w:szCs w:val="18"/>
+        </w:rPr>
+        <w:t>endingOdo</w:t>
+      </w:r>
+      <w:r>
+        <w:rPr>
+          <w:rFonts w:ascii="Menlo" w:hAnsi="Menlo" w:cs="Menlo"/>
+          <w:color w:val="D4D4D4"/>
+          <w:sz w:val="18"/>
+          <w:szCs w:val="18"/>
+        </w:rPr>
+        <w:t>-</w:t>
+      </w:r>
+      <w:r>
+        <w:rPr>
+          <w:rFonts w:ascii="Menlo" w:hAnsi="Menlo" w:cs="Menlo"/>
+          <w:color w:val="9CDCFE"/>
+          <w:sz w:val="18"/>
+          <w:szCs w:val="18"/>
+        </w:rPr>
+        <w:t>beginningOdo</w:t>
+      </w:r>
+      <w:r>
+        <w:rPr>
+          <w:rFonts w:ascii="Menlo" w:hAnsi="Menlo" w:cs="Menlo"/>
+          <w:color w:val="D4D4D4"/>
+          <w:sz w:val="18"/>
+          <w:szCs w:val="18"/>
+        </w:rPr>
+        <w:t>)/</w:t>
+      </w:r>
+      <w:r>
+        <w:rPr>
+          <w:rFonts w:ascii="Menlo" w:hAnsi="Menlo" w:cs="Menlo"/>
+          <w:color w:val="9CDCFE"/>
+          <w:sz w:val="18"/>
+          <w:szCs w:val="18"/>
+        </w:rPr>
+        <w:t>gasUsed</w:t>
+      </w:r>
+      <w:r>
+        <w:rPr>
+          <w:rFonts w:ascii="Menlo" w:hAnsi="Menlo" w:cs="Menlo"/>
+          <w:color w:val="D4D4D4"/>
+          <w:sz w:val="18"/>
+          <w:szCs w:val="18"/>
+        </w:rPr>
+        <w:t>;</w:t>
+      </w:r>
+    </w:p>
+    <w:p>
+      <w:pPr>
+        <w:shd w:val="clear" w:color="auto" w:fill="1E1E1E"/>
+        <w:spacing w:line="270" w:lineRule="atLeast"/>
+        <w:rPr>
+          <w:rFonts w:ascii="Menlo" w:hAnsi="Menlo" w:cs="Menlo"/>
+          <w:color w:val="D4D4D4"/>
+          <w:sz w:val="18"/>
+          <w:szCs w:val="18"/>
+        </w:rPr>
+      </w:pPr>
+      <w:r>
+        <w:rPr>
+          <w:rFonts w:ascii="Menlo" w:hAnsi="Menlo" w:cs="Menlo"/>
+          <w:color w:val="9CDCFE"/>
+          <w:sz w:val="18"/>
+          <w:szCs w:val="18"/>
+        </w:rPr>
         <w:t>console</w:t>
       </w:r>
       <w:r>
@@ -4793,7 +5083,6 @@
         </w:rPr>
         <w:t>(</w:t>
       </w:r>
-      <w:proofErr w:type="spellStart"/>
       <w:r>
         <w:rPr>
           <w:rFonts w:ascii="Menlo" w:hAnsi="Menlo" w:cs="Menlo"/>
@@ -4803,7 +5092,6 @@
         </w:rPr>
         <w:t>gasPerMileage</w:t>
       </w:r>
-      <w:proofErr w:type="spellEnd"/>
       <w:r>
         <w:rPr>
           <w:rFonts w:ascii="Menlo" w:hAnsi="Menlo" w:cs="Menlo"/>
@@ -5338,7 +5626,6 @@
         </w:rPr>
         <w:t xml:space="preserve"> </w:t>
       </w:r>
-      <w:proofErr w:type="spellStart"/>
       <w:r>
         <w:rPr>
           <w:rFonts w:ascii="Menlo" w:hAnsi="Menlo" w:cs="Menlo"/>
@@ -5348,7 +5635,6 @@
         </w:rPr>
         <w:t>maximumHeartRate</w:t>
       </w:r>
-      <w:proofErr w:type="spellEnd"/>
       <w:r>
         <w:rPr>
           <w:rFonts w:ascii="Menlo" w:hAnsi="Menlo" w:cs="Menlo"/>
@@ -5424,7 +5710,6 @@
         </w:rPr>
         <w:t xml:space="preserve"> </w:t>
       </w:r>
-      <w:proofErr w:type="spellStart"/>
       <w:r>
         <w:rPr>
           <w:rFonts w:ascii="Menlo" w:hAnsi="Menlo" w:cs="Menlo"/>
@@ -5434,7 +5719,6 @@
         </w:rPr>
         <w:t>slowestHeartRate</w:t>
       </w:r>
-      <w:proofErr w:type="spellEnd"/>
       <w:r>
         <w:rPr>
           <w:rFonts w:ascii="Menlo" w:hAnsi="Menlo" w:cs="Menlo"/>
@@ -5444,7 +5728,6 @@
         </w:rPr>
         <w:t xml:space="preserve"> = </w:t>
       </w:r>
-      <w:proofErr w:type="spellStart"/>
       <w:r>
         <w:rPr>
           <w:rFonts w:ascii="Menlo" w:hAnsi="Menlo" w:cs="Menlo"/>
@@ -5454,7 +5737,6 @@
         </w:rPr>
         <w:t>maximumHeartRate</w:t>
       </w:r>
-      <w:proofErr w:type="spellEnd"/>
       <w:r>
         <w:rPr>
           <w:rFonts w:ascii="Menlo" w:hAnsi="Menlo" w:cs="Menlo"/>
@@ -5512,7 +5794,6 @@
         </w:rPr>
         <w:t xml:space="preserve"> </w:t>
       </w:r>
-      <w:proofErr w:type="spellStart"/>
       <w:r>
         <w:rPr>
           <w:rFonts w:ascii="Menlo" w:hAnsi="Menlo" w:cs="Menlo"/>
@@ -5522,7 +5803,6 @@
         </w:rPr>
         <w:t>highestHeartRate</w:t>
       </w:r>
-      <w:proofErr w:type="spellEnd"/>
       <w:r>
         <w:rPr>
           <w:rFonts w:ascii="Menlo" w:hAnsi="Menlo" w:cs="Menlo"/>
@@ -5532,7 +5812,6 @@
         </w:rPr>
         <w:t xml:space="preserve"> = </w:t>
       </w:r>
-      <w:proofErr w:type="spellStart"/>
       <w:r>
         <w:rPr>
           <w:rFonts w:ascii="Menlo" w:hAnsi="Menlo" w:cs="Menlo"/>
@@ -5542,7 +5821,6 @@
         </w:rPr>
         <w:t>maximumHeartRate</w:t>
       </w:r>
-      <w:proofErr w:type="spellEnd"/>
       <w:r>
         <w:rPr>
           <w:rFonts w:ascii="Menlo" w:hAnsi="Menlo" w:cs="Menlo"/>
@@ -5636,7 +5914,6 @@
         </w:rPr>
         <w:t>${</w:t>
       </w:r>
-      <w:proofErr w:type="spellStart"/>
       <w:r>
         <w:rPr>
           <w:rFonts w:ascii="Menlo" w:hAnsi="Menlo" w:cs="Menlo"/>
@@ -5646,7 +5923,6 @@
         </w:rPr>
         <w:t>slowestHeartRate</w:t>
       </w:r>
-      <w:proofErr w:type="spellEnd"/>
       <w:r>
         <w:rPr>
           <w:rFonts w:ascii="Menlo" w:hAnsi="Menlo" w:cs="Menlo"/>
@@ -5674,7 +5950,6 @@
         </w:rPr>
         <w:t>${</w:t>
       </w:r>
-      <w:proofErr w:type="spellStart"/>
       <w:r>
         <w:rPr>
           <w:rFonts w:ascii="Menlo" w:hAnsi="Menlo" w:cs="Menlo"/>
@@ -5684,7 +5959,6 @@
         </w:rPr>
         <w:t>highestHeartRate</w:t>
       </w:r>
-      <w:proofErr w:type="spellEnd"/>
       <w:r>
         <w:rPr>
           <w:rFonts w:ascii="Menlo" w:hAnsi="Menlo" w:cs="Menlo"/>
@@ -5742,7 +6016,6 @@
         <w:rPr>
           <w:noProof/>
         </w:rPr>
-        <w:lastRenderedPageBreak/>
         <w:drawing>
           <wp:inline distT="0" distB="0" distL="0" distR="0" wp14:anchorId="189F1388" wp14:editId="162B5407">
             <wp:extent cx="5943600" cy="1131570"/>
@@ -5774,6 +6047,1073 @@
                     <a:xfrm>
                       <a:off x="0" y="0"/>
                       <a:ext cx="5943600" cy="1131570"/>
+                    </a:xfrm>
+                    <a:prstGeom prst="rect">
+                      <a:avLst/>
+                    </a:prstGeom>
+                  </pic:spPr>
+                </pic:pic>
+              </a:graphicData>
+            </a:graphic>
+          </wp:inline>
+        </w:drawing>
+      </w:r>
+    </w:p>
+    <w:p>
+      <w:pPr>
+        <w:tabs>
+          <w:tab w:val="left" w:pos="7290"/>
+        </w:tabs>
+      </w:pPr>
+    </w:p>
+    <w:p>
+      <w:pPr>
+        <w:tabs>
+          <w:tab w:val="left" w:pos="7290"/>
+        </w:tabs>
+      </w:pPr>
+    </w:p>
+    <w:p>
+      <w:pPr>
+        <w:tabs>
+          <w:tab w:val="left" w:pos="7290"/>
+        </w:tabs>
+        <w:rPr>
+          <w:b/>
+          <w:lang w:val="vi-VN"/>
+        </w:rPr>
+      </w:pPr>
+      <w:r>
+        <w:rPr>
+          <w:b/>
+          <w:lang w:val="vi-VN"/>
+        </w:rPr>
+        <w:t>Question 8:</w:t>
+      </w:r>
+    </w:p>
+    <w:tbl>
+      <w:tblPr>
+        <w:tblStyle w:val="TableGrid"/>
+        <w:tblW w:w="0" w:type="auto"/>
+        <w:tblLook w:val="04A0" w:firstRow="1" w:lastRow="0" w:firstColumn="1" w:lastColumn="0" w:noHBand="0" w:noVBand="1"/>
+      </w:tblPr>
+      <w:tblGrid>
+        <w:gridCol w:w="3116"/>
+        <w:gridCol w:w="3117"/>
+        <w:gridCol w:w="3117"/>
+      </w:tblGrid>
+      <w:tr>
+        <w:tc>
+          <w:tcPr>
+            <w:tcW w:w="9350" w:type="dxa"/>
+            <w:gridSpan w:val="3"/>
+          </w:tcPr>
+          <w:p>
+            <w:pPr>
+              <w:jc w:val="center"/>
+              <w:rPr>
+                <w:b/>
+              </w:rPr>
+            </w:pPr>
+            <w:r>
+              <w:rPr>
+                <w:b/>
+              </w:rPr>
+              <w:t>Defining table</w:t>
+            </w:r>
+          </w:p>
+        </w:tc>
+      </w:tr>
+      <w:tr>
+        <w:tc>
+          <w:tcPr>
+            <w:tcW w:w="3116" w:type="dxa"/>
+          </w:tcPr>
+          <w:p>
+            <w:pPr>
+              <w:jc w:val="center"/>
+              <w:rPr>
+                <w:b/>
+              </w:rPr>
+            </w:pPr>
+            <w:r>
+              <w:rPr>
+                <w:b/>
+              </w:rPr>
+              <w:t>Input</w:t>
+            </w:r>
+          </w:p>
+        </w:tc>
+        <w:tc>
+          <w:tcPr>
+            <w:tcW w:w="3117" w:type="dxa"/>
+          </w:tcPr>
+          <w:p>
+            <w:pPr>
+              <w:jc w:val="center"/>
+              <w:rPr>
+                <w:b/>
+              </w:rPr>
+            </w:pPr>
+            <w:r>
+              <w:rPr>
+                <w:b/>
+              </w:rPr>
+              <w:t>Processing</w:t>
+            </w:r>
+          </w:p>
+        </w:tc>
+        <w:tc>
+          <w:tcPr>
+            <w:tcW w:w="3117" w:type="dxa"/>
+          </w:tcPr>
+          <w:p>
+            <w:pPr>
+              <w:jc w:val="center"/>
+              <w:rPr>
+                <w:b/>
+              </w:rPr>
+            </w:pPr>
+            <w:r>
+              <w:rPr>
+                <w:b/>
+              </w:rPr>
+              <w:t>Output</w:t>
+            </w:r>
+          </w:p>
+        </w:tc>
+      </w:tr>
+      <w:tr>
+        <w:tc>
+          <w:tcPr>
+            <w:tcW w:w="3116" w:type="dxa"/>
+          </w:tcPr>
+          <w:p>
+            <w:pPr>
+              <w:pStyle w:val="ListParagraph"/>
+              <w:numPr>
+                <w:ilvl w:val="0"/>
+                <w:numId w:val="1"/>
+              </w:numPr>
+            </w:pPr>
+            <w:r>
+              <w:t>Employee</w:t>
+            </w:r>
+            <w:r>
+              <w:rPr>
+                <w:lang w:val="vi-VN"/>
+              </w:rPr>
+              <w:t>’s regular  working hours.</w:t>
+            </w:r>
+          </w:p>
+          <w:p>
+            <w:pPr>
+              <w:pStyle w:val="ListParagraph"/>
+              <w:numPr>
+                <w:ilvl w:val="0"/>
+                <w:numId w:val="1"/>
+              </w:numPr>
+            </w:pPr>
+            <w:r>
+              <w:t>Employee</w:t>
+            </w:r>
+            <w:r>
+              <w:rPr>
+                <w:lang w:val="vi-VN"/>
+              </w:rPr>
+              <w:t>’s wage.</w:t>
+            </w:r>
+          </w:p>
+          <w:p>
+            <w:pPr>
+              <w:pStyle w:val="ListParagraph"/>
+            </w:pPr>
+          </w:p>
+          <w:p>
+            <w:pPr>
+              <w:pStyle w:val="ListParagraph"/>
+            </w:pPr>
+          </w:p>
+        </w:tc>
+        <w:tc>
+          <w:tcPr>
+            <w:tcW w:w="3117" w:type="dxa"/>
+          </w:tcPr>
+          <w:p>
+            <w:pPr>
+              <w:pStyle w:val="ListParagraph"/>
+              <w:numPr>
+                <w:ilvl w:val="0"/>
+                <w:numId w:val="1"/>
+              </w:numPr>
+            </w:pPr>
+            <w:r>
+              <w:t>Multiply</w:t>
+            </w:r>
+            <w:r>
+              <w:rPr>
+                <w:lang w:val="vi-VN"/>
+              </w:rPr>
+              <w:t xml:space="preserve"> employee’s regular working hour.</w:t>
+            </w:r>
+          </w:p>
+          <w:p>
+            <w:pPr>
+              <w:pStyle w:val="ListParagraph"/>
+              <w:numPr>
+                <w:ilvl w:val="0"/>
+                <w:numId w:val="1"/>
+              </w:numPr>
+            </w:pPr>
+            <w:r>
+              <w:t>Compute</w:t>
+            </w:r>
+            <w:r>
+              <w:rPr>
+                <w:lang w:val="vi-VN"/>
+              </w:rPr>
+              <w:t xml:space="preserve"> employee’s gross pay. Multiply employee’s regular working hour by employee’s wage.</w:t>
+            </w:r>
+          </w:p>
+          <w:p>
+            <w:pPr>
+              <w:pStyle w:val="ListParagraph"/>
+              <w:numPr>
+                <w:ilvl w:val="0"/>
+                <w:numId w:val="1"/>
+              </w:numPr>
+            </w:pPr>
+            <w:r>
+              <w:t>Compute</w:t>
+            </w:r>
+            <w:r>
+              <w:rPr>
+                <w:lang w:val="vi-VN"/>
+              </w:rPr>
+              <w:t xml:space="preserve"> employee’s </w:t>
+            </w:r>
+            <w:r>
+              <w:t>tax</w:t>
+            </w:r>
+            <w:r>
+              <w:t>.</w:t>
+            </w:r>
+            <w:r>
+              <w:t xml:space="preserve"> </w:t>
+            </w:r>
+            <w:r>
+              <w:rPr>
+                <w:lang w:val="vi-VN"/>
+              </w:rPr>
+              <w:t xml:space="preserve"> Multiply employee’s gross pay by 0.15.</w:t>
+            </w:r>
+          </w:p>
+          <w:p>
+            <w:pPr>
+              <w:pStyle w:val="ListParagraph"/>
+              <w:numPr>
+                <w:ilvl w:val="0"/>
+                <w:numId w:val="1"/>
+              </w:numPr>
+            </w:pPr>
+            <w:r>
+              <w:t xml:space="preserve">Compute employee’s after-tax pay. </w:t>
+            </w:r>
+            <w:r>
+              <w:t>Subtract tax from employee’s gross pay.</w:t>
+            </w:r>
+          </w:p>
+          <w:p>
+            <w:pPr>
+              <w:pStyle w:val="ListParagraph"/>
+            </w:pPr>
+          </w:p>
+        </w:tc>
+        <w:tc>
+          <w:tcPr>
+            <w:tcW w:w="3117" w:type="dxa"/>
+          </w:tcPr>
+          <w:p>
+            <w:pPr>
+              <w:pStyle w:val="ListParagraph"/>
+              <w:numPr>
+                <w:ilvl w:val="0"/>
+                <w:numId w:val="1"/>
+              </w:numPr>
+            </w:pPr>
+            <w:r>
+              <w:t>Employee</w:t>
+            </w:r>
+            <w:r>
+              <w:rPr>
+                <w:lang w:val="vi-VN"/>
+              </w:rPr>
+              <w:t>’s after-tax pay.</w:t>
+            </w:r>
+          </w:p>
+        </w:tc>
+      </w:tr>
+    </w:tbl>
+    <w:p>
+      <w:pPr>
+        <w:tabs>
+          <w:tab w:val="left" w:pos="7290"/>
+        </w:tabs>
+      </w:pPr>
+    </w:p>
+    <w:p>
+      <w:pPr>
+        <w:shd w:val="clear" w:color="auto" w:fill="1E1E1E"/>
+        <w:spacing w:line="270" w:lineRule="atLeast"/>
+        <w:rPr>
+          <w:rFonts w:ascii="Menlo" w:hAnsi="Menlo" w:cs="Menlo"/>
+          <w:color w:val="D4D4D4"/>
+          <w:sz w:val="18"/>
+          <w:szCs w:val="18"/>
+        </w:rPr>
+      </w:pPr>
+      <w:r>
+        <w:rPr>
+          <w:rFonts w:ascii="Menlo" w:hAnsi="Menlo" w:cs="Menlo"/>
+          <w:color w:val="569CD6"/>
+          <w:sz w:val="18"/>
+          <w:szCs w:val="18"/>
+        </w:rPr>
+        <w:t>let</w:t>
+      </w:r>
+      <w:r>
+        <w:rPr>
+          <w:rFonts w:ascii="Menlo" w:hAnsi="Menlo" w:cs="Menlo"/>
+          <w:color w:val="D4D4D4"/>
+          <w:sz w:val="18"/>
+          <w:szCs w:val="18"/>
+        </w:rPr>
+        <w:t xml:space="preserve"> </w:t>
+      </w:r>
+      <w:r>
+        <w:rPr>
+          <w:rFonts w:ascii="Menlo" w:hAnsi="Menlo" w:cs="Menlo"/>
+          <w:color w:val="9CDCFE"/>
+          <w:sz w:val="18"/>
+          <w:szCs w:val="18"/>
+        </w:rPr>
+        <w:t>prompt</w:t>
+      </w:r>
+      <w:r>
+        <w:rPr>
+          <w:rFonts w:ascii="Menlo" w:hAnsi="Menlo" w:cs="Menlo"/>
+          <w:color w:val="D4D4D4"/>
+          <w:sz w:val="18"/>
+          <w:szCs w:val="18"/>
+        </w:rPr>
+        <w:t xml:space="preserve"> = </w:t>
+      </w:r>
+      <w:r>
+        <w:rPr>
+          <w:rFonts w:ascii="Menlo" w:hAnsi="Menlo" w:cs="Menlo"/>
+          <w:color w:val="DCDCAA"/>
+          <w:sz w:val="18"/>
+          <w:szCs w:val="18"/>
+        </w:rPr>
+        <w:t>require</w:t>
+      </w:r>
+      <w:r>
+        <w:rPr>
+          <w:rFonts w:ascii="Menlo" w:hAnsi="Menlo" w:cs="Menlo"/>
+          <w:color w:val="D4D4D4"/>
+          <w:sz w:val="18"/>
+          <w:szCs w:val="18"/>
+        </w:rPr>
+        <w:t>(</w:t>
+      </w:r>
+      <w:r>
+        <w:rPr>
+          <w:rFonts w:ascii="Menlo" w:hAnsi="Menlo" w:cs="Menlo"/>
+          <w:color w:val="CE9178"/>
+          <w:sz w:val="18"/>
+          <w:szCs w:val="18"/>
+        </w:rPr>
+        <w:t>'prompt-sync'</w:t>
+      </w:r>
+      <w:r>
+        <w:rPr>
+          <w:rFonts w:ascii="Menlo" w:hAnsi="Menlo" w:cs="Menlo"/>
+          <w:color w:val="D4D4D4"/>
+          <w:sz w:val="18"/>
+          <w:szCs w:val="18"/>
+        </w:rPr>
+        <w:t>)();</w:t>
+      </w:r>
+    </w:p>
+    <w:p>
+      <w:pPr>
+        <w:shd w:val="clear" w:color="auto" w:fill="1E1E1E"/>
+        <w:spacing w:line="270" w:lineRule="atLeast"/>
+        <w:rPr>
+          <w:rFonts w:ascii="Menlo" w:hAnsi="Menlo" w:cs="Menlo"/>
+          <w:color w:val="D4D4D4"/>
+          <w:sz w:val="18"/>
+          <w:szCs w:val="18"/>
+        </w:rPr>
+      </w:pPr>
+      <w:r>
+        <w:rPr>
+          <w:rFonts w:ascii="Menlo" w:hAnsi="Menlo" w:cs="Menlo"/>
+          <w:color w:val="569CD6"/>
+          <w:sz w:val="18"/>
+          <w:szCs w:val="18"/>
+        </w:rPr>
+        <w:t>let</w:t>
+      </w:r>
+      <w:r>
+        <w:rPr>
+          <w:rFonts w:ascii="Menlo" w:hAnsi="Menlo" w:cs="Menlo"/>
+          <w:color w:val="D4D4D4"/>
+          <w:sz w:val="18"/>
+          <w:szCs w:val="18"/>
+        </w:rPr>
+        <w:t xml:space="preserve"> </w:t>
+      </w:r>
+      <w:r>
+        <w:rPr>
+          <w:rFonts w:ascii="Menlo" w:hAnsi="Menlo" w:cs="Menlo"/>
+          <w:color w:val="9CDCFE"/>
+          <w:sz w:val="18"/>
+          <w:szCs w:val="18"/>
+        </w:rPr>
+        <w:t>regHours</w:t>
+      </w:r>
+      <w:r>
+        <w:rPr>
+          <w:rFonts w:ascii="Menlo" w:hAnsi="Menlo" w:cs="Menlo"/>
+          <w:color w:val="D4D4D4"/>
+          <w:sz w:val="18"/>
+          <w:szCs w:val="18"/>
+        </w:rPr>
+        <w:t xml:space="preserve"> = </w:t>
+      </w:r>
+      <w:r>
+        <w:rPr>
+          <w:rFonts w:ascii="Menlo" w:hAnsi="Menlo" w:cs="Menlo"/>
+          <w:color w:val="DCDCAA"/>
+          <w:sz w:val="18"/>
+          <w:szCs w:val="18"/>
+        </w:rPr>
+        <w:t>prompt</w:t>
+      </w:r>
+      <w:r>
+        <w:rPr>
+          <w:rFonts w:ascii="Menlo" w:hAnsi="Menlo" w:cs="Menlo"/>
+          <w:color w:val="D4D4D4"/>
+          <w:sz w:val="18"/>
+          <w:szCs w:val="18"/>
+        </w:rPr>
+        <w:t>(</w:t>
+      </w:r>
+      <w:r>
+        <w:rPr>
+          <w:rFonts w:ascii="Menlo" w:hAnsi="Menlo" w:cs="Menlo"/>
+          <w:color w:val="CE9178"/>
+          <w:sz w:val="18"/>
+          <w:szCs w:val="18"/>
+        </w:rPr>
+        <w:t>"Please enter the emplpyee's regular working hours: "</w:t>
+      </w:r>
+      <w:r>
+        <w:rPr>
+          <w:rFonts w:ascii="Menlo" w:hAnsi="Menlo" w:cs="Menlo"/>
+          <w:color w:val="D4D4D4"/>
+          <w:sz w:val="18"/>
+          <w:szCs w:val="18"/>
+        </w:rPr>
+        <w:t>);</w:t>
+      </w:r>
+    </w:p>
+    <w:p>
+      <w:pPr>
+        <w:shd w:val="clear" w:color="auto" w:fill="1E1E1E"/>
+        <w:spacing w:line="270" w:lineRule="atLeast"/>
+        <w:rPr>
+          <w:rFonts w:ascii="Menlo" w:hAnsi="Menlo" w:cs="Menlo"/>
+          <w:color w:val="D4D4D4"/>
+          <w:sz w:val="18"/>
+          <w:szCs w:val="18"/>
+        </w:rPr>
+      </w:pPr>
+      <w:r>
+        <w:rPr>
+          <w:rFonts w:ascii="Menlo" w:hAnsi="Menlo" w:cs="Menlo"/>
+          <w:color w:val="569CD6"/>
+          <w:sz w:val="18"/>
+          <w:szCs w:val="18"/>
+        </w:rPr>
+        <w:t>let</w:t>
+      </w:r>
+      <w:r>
+        <w:rPr>
+          <w:rFonts w:ascii="Menlo" w:hAnsi="Menlo" w:cs="Menlo"/>
+          <w:color w:val="D4D4D4"/>
+          <w:sz w:val="18"/>
+          <w:szCs w:val="18"/>
+        </w:rPr>
+        <w:t xml:space="preserve"> </w:t>
+      </w:r>
+      <w:r>
+        <w:rPr>
+          <w:rFonts w:ascii="Menlo" w:hAnsi="Menlo" w:cs="Menlo"/>
+          <w:color w:val="9CDCFE"/>
+          <w:sz w:val="18"/>
+          <w:szCs w:val="18"/>
+        </w:rPr>
+        <w:t>regWage</w:t>
+      </w:r>
+      <w:r>
+        <w:rPr>
+          <w:rFonts w:ascii="Menlo" w:hAnsi="Menlo" w:cs="Menlo"/>
+          <w:color w:val="D4D4D4"/>
+          <w:sz w:val="18"/>
+          <w:szCs w:val="18"/>
+        </w:rPr>
+        <w:t xml:space="preserve"> = </w:t>
+      </w:r>
+      <w:r>
+        <w:rPr>
+          <w:rFonts w:ascii="Menlo" w:hAnsi="Menlo" w:cs="Menlo"/>
+          <w:color w:val="DCDCAA"/>
+          <w:sz w:val="18"/>
+          <w:szCs w:val="18"/>
+        </w:rPr>
+        <w:t>prompt</w:t>
+      </w:r>
+      <w:r>
+        <w:rPr>
+          <w:rFonts w:ascii="Menlo" w:hAnsi="Menlo" w:cs="Menlo"/>
+          <w:color w:val="D4D4D4"/>
+          <w:sz w:val="18"/>
+          <w:szCs w:val="18"/>
+        </w:rPr>
+        <w:t>(</w:t>
+      </w:r>
+      <w:r>
+        <w:rPr>
+          <w:rFonts w:ascii="Menlo" w:hAnsi="Menlo" w:cs="Menlo"/>
+          <w:color w:val="CE9178"/>
+          <w:sz w:val="18"/>
+          <w:szCs w:val="18"/>
+        </w:rPr>
+        <w:t>"Please enter the employee's wage: "</w:t>
+      </w:r>
+      <w:r>
+        <w:rPr>
+          <w:rFonts w:ascii="Menlo" w:hAnsi="Menlo" w:cs="Menlo"/>
+          <w:color w:val="D4D4D4"/>
+          <w:sz w:val="18"/>
+          <w:szCs w:val="18"/>
+        </w:rPr>
+        <w:t>);</w:t>
+      </w:r>
+    </w:p>
+    <w:p>
+      <w:pPr>
+        <w:shd w:val="clear" w:color="auto" w:fill="1E1E1E"/>
+        <w:spacing w:line="270" w:lineRule="atLeast"/>
+        <w:rPr>
+          <w:rFonts w:ascii="Menlo" w:hAnsi="Menlo" w:cs="Menlo"/>
+          <w:color w:val="D4D4D4"/>
+          <w:sz w:val="18"/>
+          <w:szCs w:val="18"/>
+        </w:rPr>
+      </w:pPr>
+      <w:r>
+        <w:rPr>
+          <w:rFonts w:ascii="Menlo" w:hAnsi="Menlo" w:cs="Menlo"/>
+          <w:color w:val="9CDCFE"/>
+          <w:sz w:val="18"/>
+          <w:szCs w:val="18"/>
+        </w:rPr>
+        <w:t>regHours</w:t>
+      </w:r>
+      <w:r>
+        <w:rPr>
+          <w:rFonts w:ascii="Menlo" w:hAnsi="Menlo" w:cs="Menlo"/>
+          <w:color w:val="D4D4D4"/>
+          <w:sz w:val="18"/>
+          <w:szCs w:val="18"/>
+        </w:rPr>
+        <w:t xml:space="preserve"> = </w:t>
+      </w:r>
+      <w:r>
+        <w:rPr>
+          <w:rFonts w:ascii="Menlo" w:hAnsi="Menlo" w:cs="Menlo"/>
+          <w:color w:val="DCDCAA"/>
+          <w:sz w:val="18"/>
+          <w:szCs w:val="18"/>
+        </w:rPr>
+        <w:t>parseFloat</w:t>
+      </w:r>
+      <w:r>
+        <w:rPr>
+          <w:rFonts w:ascii="Menlo" w:hAnsi="Menlo" w:cs="Menlo"/>
+          <w:color w:val="D4D4D4"/>
+          <w:sz w:val="18"/>
+          <w:szCs w:val="18"/>
+        </w:rPr>
+        <w:t>(</w:t>
+      </w:r>
+      <w:r>
+        <w:rPr>
+          <w:rFonts w:ascii="Menlo" w:hAnsi="Menlo" w:cs="Menlo"/>
+          <w:color w:val="9CDCFE"/>
+          <w:sz w:val="18"/>
+          <w:szCs w:val="18"/>
+        </w:rPr>
+        <w:t>regHours</w:t>
+      </w:r>
+      <w:r>
+        <w:rPr>
+          <w:rFonts w:ascii="Menlo" w:hAnsi="Menlo" w:cs="Menlo"/>
+          <w:color w:val="D4D4D4"/>
+          <w:sz w:val="18"/>
+          <w:szCs w:val="18"/>
+        </w:rPr>
+        <w:t>);</w:t>
+      </w:r>
+    </w:p>
+    <w:p>
+      <w:pPr>
+        <w:shd w:val="clear" w:color="auto" w:fill="1E1E1E"/>
+        <w:spacing w:line="270" w:lineRule="atLeast"/>
+        <w:rPr>
+          <w:rFonts w:ascii="Menlo" w:hAnsi="Menlo" w:cs="Menlo"/>
+          <w:color w:val="D4D4D4"/>
+          <w:sz w:val="18"/>
+          <w:szCs w:val="18"/>
+        </w:rPr>
+      </w:pPr>
+      <w:r>
+        <w:rPr>
+          <w:rFonts w:ascii="Menlo" w:hAnsi="Menlo" w:cs="Menlo"/>
+          <w:color w:val="9CDCFE"/>
+          <w:sz w:val="18"/>
+          <w:szCs w:val="18"/>
+        </w:rPr>
+        <w:t>regWage</w:t>
+      </w:r>
+      <w:r>
+        <w:rPr>
+          <w:rFonts w:ascii="Menlo" w:hAnsi="Menlo" w:cs="Menlo"/>
+          <w:color w:val="D4D4D4"/>
+          <w:sz w:val="18"/>
+          <w:szCs w:val="18"/>
+        </w:rPr>
+        <w:t xml:space="preserve"> = </w:t>
+      </w:r>
+      <w:r>
+        <w:rPr>
+          <w:rFonts w:ascii="Menlo" w:hAnsi="Menlo" w:cs="Menlo"/>
+          <w:color w:val="DCDCAA"/>
+          <w:sz w:val="18"/>
+          <w:szCs w:val="18"/>
+        </w:rPr>
+        <w:t>parseFloat</w:t>
+      </w:r>
+      <w:r>
+        <w:rPr>
+          <w:rFonts w:ascii="Menlo" w:hAnsi="Menlo" w:cs="Menlo"/>
+          <w:color w:val="D4D4D4"/>
+          <w:sz w:val="18"/>
+          <w:szCs w:val="18"/>
+        </w:rPr>
+        <w:t>(</w:t>
+      </w:r>
+      <w:r>
+        <w:rPr>
+          <w:rFonts w:ascii="Menlo" w:hAnsi="Menlo" w:cs="Menlo"/>
+          <w:color w:val="9CDCFE"/>
+          <w:sz w:val="18"/>
+          <w:szCs w:val="18"/>
+        </w:rPr>
+        <w:t>regWage</w:t>
+      </w:r>
+      <w:r>
+        <w:rPr>
+          <w:rFonts w:ascii="Menlo" w:hAnsi="Menlo" w:cs="Menlo"/>
+          <w:color w:val="D4D4D4"/>
+          <w:sz w:val="18"/>
+          <w:szCs w:val="18"/>
+        </w:rPr>
+        <w:t>);</w:t>
+      </w:r>
+    </w:p>
+    <w:p>
+      <w:pPr>
+        <w:shd w:val="clear" w:color="auto" w:fill="1E1E1E"/>
+        <w:spacing w:line="270" w:lineRule="atLeast"/>
+        <w:rPr>
+          <w:rFonts w:ascii="Menlo" w:hAnsi="Menlo" w:cs="Menlo"/>
+          <w:color w:val="D4D4D4"/>
+          <w:sz w:val="18"/>
+          <w:szCs w:val="18"/>
+        </w:rPr>
+      </w:pPr>
+      <w:r>
+        <w:rPr>
+          <w:rFonts w:ascii="Menlo" w:hAnsi="Menlo" w:cs="Menlo"/>
+          <w:color w:val="569CD6"/>
+          <w:sz w:val="18"/>
+          <w:szCs w:val="18"/>
+        </w:rPr>
+        <w:t>let</w:t>
+      </w:r>
+      <w:r>
+        <w:rPr>
+          <w:rFonts w:ascii="Menlo" w:hAnsi="Menlo" w:cs="Menlo"/>
+          <w:color w:val="D4D4D4"/>
+          <w:sz w:val="18"/>
+          <w:szCs w:val="18"/>
+        </w:rPr>
+        <w:t xml:space="preserve"> </w:t>
+      </w:r>
+      <w:r>
+        <w:rPr>
+          <w:rFonts w:ascii="Menlo" w:hAnsi="Menlo" w:cs="Menlo"/>
+          <w:color w:val="9CDCFE"/>
+          <w:sz w:val="18"/>
+          <w:szCs w:val="18"/>
+        </w:rPr>
+        <w:t>grossPay</w:t>
+      </w:r>
+      <w:r>
+        <w:rPr>
+          <w:rFonts w:ascii="Menlo" w:hAnsi="Menlo" w:cs="Menlo"/>
+          <w:color w:val="D4D4D4"/>
+          <w:sz w:val="18"/>
+          <w:szCs w:val="18"/>
+        </w:rPr>
+        <w:t xml:space="preserve"> = </w:t>
+      </w:r>
+      <w:r>
+        <w:rPr>
+          <w:rFonts w:ascii="Menlo" w:hAnsi="Menlo" w:cs="Menlo"/>
+          <w:color w:val="9CDCFE"/>
+          <w:sz w:val="18"/>
+          <w:szCs w:val="18"/>
+        </w:rPr>
+        <w:t>regWage</w:t>
+      </w:r>
+      <w:r>
+        <w:rPr>
+          <w:rFonts w:ascii="Menlo" w:hAnsi="Menlo" w:cs="Menlo"/>
+          <w:color w:val="D4D4D4"/>
+          <w:sz w:val="18"/>
+          <w:szCs w:val="18"/>
+        </w:rPr>
+        <w:t xml:space="preserve"> * </w:t>
+      </w:r>
+      <w:r>
+        <w:rPr>
+          <w:rFonts w:ascii="Menlo" w:hAnsi="Menlo" w:cs="Menlo"/>
+          <w:color w:val="9CDCFE"/>
+          <w:sz w:val="18"/>
+          <w:szCs w:val="18"/>
+        </w:rPr>
+        <w:t>regHours</w:t>
+      </w:r>
+      <w:r>
+        <w:rPr>
+          <w:rFonts w:ascii="Menlo" w:hAnsi="Menlo" w:cs="Menlo"/>
+          <w:color w:val="D4D4D4"/>
+          <w:sz w:val="18"/>
+          <w:szCs w:val="18"/>
+        </w:rPr>
+        <w:t>;</w:t>
+      </w:r>
+    </w:p>
+    <w:p>
+      <w:pPr>
+        <w:shd w:val="clear" w:color="auto" w:fill="1E1E1E"/>
+        <w:spacing w:line="270" w:lineRule="atLeast"/>
+        <w:rPr>
+          <w:rFonts w:ascii="Menlo" w:hAnsi="Menlo" w:cs="Menlo"/>
+          <w:color w:val="D4D4D4"/>
+          <w:sz w:val="18"/>
+          <w:szCs w:val="18"/>
+        </w:rPr>
+      </w:pPr>
+      <w:r>
+        <w:rPr>
+          <w:rFonts w:ascii="Menlo" w:hAnsi="Menlo" w:cs="Menlo"/>
+          <w:color w:val="569CD6"/>
+          <w:sz w:val="18"/>
+          <w:szCs w:val="18"/>
+        </w:rPr>
+        <w:t>let</w:t>
+      </w:r>
+      <w:r>
+        <w:rPr>
+          <w:rFonts w:ascii="Menlo" w:hAnsi="Menlo" w:cs="Menlo"/>
+          <w:color w:val="D4D4D4"/>
+          <w:sz w:val="18"/>
+          <w:szCs w:val="18"/>
+        </w:rPr>
+        <w:t xml:space="preserve"> </w:t>
+      </w:r>
+      <w:r>
+        <w:rPr>
+          <w:rFonts w:ascii="Menlo" w:hAnsi="Menlo" w:cs="Menlo"/>
+          <w:color w:val="9CDCFE"/>
+          <w:sz w:val="18"/>
+          <w:szCs w:val="18"/>
+        </w:rPr>
+        <w:t>tax</w:t>
+      </w:r>
+      <w:r>
+        <w:rPr>
+          <w:rFonts w:ascii="Menlo" w:hAnsi="Menlo" w:cs="Menlo"/>
+          <w:color w:val="D4D4D4"/>
+          <w:sz w:val="18"/>
+          <w:szCs w:val="18"/>
+        </w:rPr>
+        <w:t xml:space="preserve"> = </w:t>
+      </w:r>
+      <w:r>
+        <w:rPr>
+          <w:rFonts w:ascii="Menlo" w:hAnsi="Menlo" w:cs="Menlo"/>
+          <w:color w:val="9CDCFE"/>
+          <w:sz w:val="18"/>
+          <w:szCs w:val="18"/>
+        </w:rPr>
+        <w:t>grossPay</w:t>
+      </w:r>
+      <w:r>
+        <w:rPr>
+          <w:rFonts w:ascii="Menlo" w:hAnsi="Menlo" w:cs="Menlo"/>
+          <w:color w:val="D4D4D4"/>
+          <w:sz w:val="18"/>
+          <w:szCs w:val="18"/>
+        </w:rPr>
+        <w:t xml:space="preserve"> * </w:t>
+      </w:r>
+      <w:r>
+        <w:rPr>
+          <w:rFonts w:ascii="Menlo" w:hAnsi="Menlo" w:cs="Menlo"/>
+          <w:color w:val="B5CEA8"/>
+          <w:sz w:val="18"/>
+          <w:szCs w:val="18"/>
+        </w:rPr>
+        <w:t>0.15</w:t>
+      </w:r>
+      <w:r>
+        <w:rPr>
+          <w:rFonts w:ascii="Menlo" w:hAnsi="Menlo" w:cs="Menlo"/>
+          <w:color w:val="D4D4D4"/>
+          <w:sz w:val="18"/>
+          <w:szCs w:val="18"/>
+        </w:rPr>
+        <w:t>;</w:t>
+      </w:r>
+    </w:p>
+    <w:p>
+      <w:pPr>
+        <w:shd w:val="clear" w:color="auto" w:fill="1E1E1E"/>
+        <w:spacing w:line="270" w:lineRule="atLeast"/>
+        <w:rPr>
+          <w:rFonts w:ascii="Menlo" w:hAnsi="Menlo" w:cs="Menlo"/>
+          <w:color w:val="D4D4D4"/>
+          <w:sz w:val="18"/>
+          <w:szCs w:val="18"/>
+        </w:rPr>
+      </w:pPr>
+      <w:r>
+        <w:rPr>
+          <w:rFonts w:ascii="Menlo" w:hAnsi="Menlo" w:cs="Menlo"/>
+          <w:color w:val="569CD6"/>
+          <w:sz w:val="18"/>
+          <w:szCs w:val="18"/>
+        </w:rPr>
+        <w:t>let</w:t>
+      </w:r>
+      <w:r>
+        <w:rPr>
+          <w:rFonts w:ascii="Menlo" w:hAnsi="Menlo" w:cs="Menlo"/>
+          <w:color w:val="D4D4D4"/>
+          <w:sz w:val="18"/>
+          <w:szCs w:val="18"/>
+        </w:rPr>
+        <w:t xml:space="preserve"> </w:t>
+      </w:r>
+      <w:r>
+        <w:rPr>
+          <w:rFonts w:ascii="Menlo" w:hAnsi="Menlo" w:cs="Menlo"/>
+          <w:color w:val="9CDCFE"/>
+          <w:sz w:val="18"/>
+          <w:szCs w:val="18"/>
+        </w:rPr>
+        <w:t>afterTaxPay</w:t>
+      </w:r>
+      <w:r>
+        <w:rPr>
+          <w:rFonts w:ascii="Menlo" w:hAnsi="Menlo" w:cs="Menlo"/>
+          <w:color w:val="D4D4D4"/>
+          <w:sz w:val="18"/>
+          <w:szCs w:val="18"/>
+        </w:rPr>
+        <w:t xml:space="preserve"> = </w:t>
+      </w:r>
+      <w:r>
+        <w:rPr>
+          <w:rFonts w:ascii="Menlo" w:hAnsi="Menlo" w:cs="Menlo"/>
+          <w:color w:val="9CDCFE"/>
+          <w:sz w:val="18"/>
+          <w:szCs w:val="18"/>
+        </w:rPr>
+        <w:t>grossPay</w:t>
+      </w:r>
+      <w:r>
+        <w:rPr>
+          <w:rFonts w:ascii="Menlo" w:hAnsi="Menlo" w:cs="Menlo"/>
+          <w:color w:val="D4D4D4"/>
+          <w:sz w:val="18"/>
+          <w:szCs w:val="18"/>
+        </w:rPr>
+        <w:t xml:space="preserve"> - </w:t>
+      </w:r>
+      <w:r>
+        <w:rPr>
+          <w:rFonts w:ascii="Menlo" w:hAnsi="Menlo" w:cs="Menlo"/>
+          <w:color w:val="9CDCFE"/>
+          <w:sz w:val="18"/>
+          <w:szCs w:val="18"/>
+        </w:rPr>
+        <w:t>tax</w:t>
+      </w:r>
+      <w:r>
+        <w:rPr>
+          <w:rFonts w:ascii="Menlo" w:hAnsi="Menlo" w:cs="Menlo"/>
+          <w:color w:val="D4D4D4"/>
+          <w:sz w:val="18"/>
+          <w:szCs w:val="18"/>
+        </w:rPr>
+        <w:t>;</w:t>
+      </w:r>
+    </w:p>
+    <w:p>
+      <w:pPr>
+        <w:shd w:val="clear" w:color="auto" w:fill="1E1E1E"/>
+        <w:spacing w:line="270" w:lineRule="atLeast"/>
+        <w:rPr>
+          <w:rFonts w:ascii="Menlo" w:hAnsi="Menlo" w:cs="Menlo"/>
+          <w:color w:val="D4D4D4"/>
+          <w:sz w:val="18"/>
+          <w:szCs w:val="18"/>
+        </w:rPr>
+      </w:pPr>
+      <w:r>
+        <w:rPr>
+          <w:rFonts w:ascii="Menlo" w:hAnsi="Menlo" w:cs="Menlo"/>
+          <w:color w:val="9CDCFE"/>
+          <w:sz w:val="18"/>
+          <w:szCs w:val="18"/>
+        </w:rPr>
+        <w:t>console</w:t>
+      </w:r>
+      <w:r>
+        <w:rPr>
+          <w:rFonts w:ascii="Menlo" w:hAnsi="Menlo" w:cs="Menlo"/>
+          <w:color w:val="D4D4D4"/>
+          <w:sz w:val="18"/>
+          <w:szCs w:val="18"/>
+        </w:rPr>
+        <w:t>.</w:t>
+      </w:r>
+      <w:r>
+        <w:rPr>
+          <w:rFonts w:ascii="Menlo" w:hAnsi="Menlo" w:cs="Menlo"/>
+          <w:color w:val="DCDCAA"/>
+          <w:sz w:val="18"/>
+          <w:szCs w:val="18"/>
+        </w:rPr>
+        <w:t>log</w:t>
+      </w:r>
+      <w:r>
+        <w:rPr>
+          <w:rFonts w:ascii="Menlo" w:hAnsi="Menlo" w:cs="Menlo"/>
+          <w:color w:val="D4D4D4"/>
+          <w:sz w:val="18"/>
+          <w:szCs w:val="18"/>
+        </w:rPr>
+        <w:t xml:space="preserve"> (</w:t>
+      </w:r>
+      <w:r>
+        <w:rPr>
+          <w:rFonts w:ascii="Menlo" w:hAnsi="Menlo" w:cs="Menlo"/>
+          <w:color w:val="9CDCFE"/>
+          <w:sz w:val="18"/>
+          <w:szCs w:val="18"/>
+        </w:rPr>
+        <w:t>afterTaxPay</w:t>
+      </w:r>
+      <w:r>
+        <w:rPr>
+          <w:rFonts w:ascii="Menlo" w:hAnsi="Menlo" w:cs="Menlo"/>
+          <w:color w:val="D4D4D4"/>
+          <w:sz w:val="18"/>
+          <w:szCs w:val="18"/>
+        </w:rPr>
+        <w:t>);</w:t>
+      </w:r>
+    </w:p>
+    <w:p>
+      <w:pPr>
+        <w:tabs>
+          <w:tab w:val="left" w:pos="7290"/>
+        </w:tabs>
+      </w:pPr>
+      <w:bookmarkStart w:id="0" w:name="_GoBack"/>
+      <w:bookmarkEnd w:id="0"/>
+    </w:p>
+    <w:p>
+      <w:pPr>
+        <w:tabs>
+          <w:tab w:val="left" w:pos="7290"/>
+        </w:tabs>
+      </w:pPr>
+      <w:r>
+        <w:rPr>
+          <w:noProof/>
+        </w:rPr>
+        <w:lastRenderedPageBreak/>
+        <w:drawing>
+          <wp:inline distT="0" distB="0" distL="0" distR="0" wp14:anchorId="1E259152" wp14:editId="3BA10F94">
+            <wp:extent cx="5943600" cy="1591310"/>
+            <wp:effectExtent l="0" t="0" r="0" b="0"/>
+            <wp:docPr id="1" name="Picture 1"/>
+            <wp:cNvGraphicFramePr>
+              <a:graphicFrameLocks xmlns:a="http://schemas.openxmlformats.org/drawingml/2006/main" noChangeAspect="1"/>
+            </wp:cNvGraphicFramePr>
+            <a:graphic xmlns:a="http://schemas.openxmlformats.org/drawingml/2006/main">
+              <a:graphicData uri="http://schemas.openxmlformats.org/drawingml/2006/picture">
+                <pic:pic xmlns:pic="http://schemas.openxmlformats.org/drawingml/2006/picture">
+                  <pic:nvPicPr>
+                    <pic:cNvPr id="1" name="Screen Shot 2020-08-19 at 7.34.52 PM.png"/>
+                    <pic:cNvPicPr/>
+                  </pic:nvPicPr>
+                  <pic:blipFill>
+                    <a:blip r:embed="rId12">
+                      <a:extLst>
+                        <a:ext uri="{28A0092B-C50C-407E-A947-70E740481C1C}">
+                          <a14:useLocalDpi xmlns:a14="http://schemas.microsoft.com/office/drawing/2010/main" val="0"/>
+                        </a:ext>
+                      </a:extLst>
+                    </a:blip>
+                    <a:stretch>
+                      <a:fillRect/>
+                    </a:stretch>
+                  </pic:blipFill>
+                  <pic:spPr>
+                    <a:xfrm>
+                      <a:off x="0" y="0"/>
+                      <a:ext cx="5943600" cy="1591310"/>
                     </a:xfrm>
                     <a:prstGeom prst="rect">
                       <a:avLst/>
@@ -6310,7 +7650,7 @@
   <w:style w:type="paragraph" w:default="1" w:styleId="Normal">
     <w:name w:val="Normal"/>
     <w:qFormat/>
-    <w:rsid w:val="00BA7232"/>
+    <w:rsid w:val="002A55B3"/>
     <w:rPr>
       <w:rFonts w:ascii="Times New Roman" w:eastAsia="Times New Roman" w:hAnsi="Times New Roman" w:cs="Times New Roman"/>
     </w:rPr>

</xml_diff>